<commit_message>
864912: TASK: POM RACI TASCore Build 4 and 5 in Env_Depl_impl - Build 5 Document Delivery of TASCore POM
</commit_message>
<xml_diff>
--- a/TASCore_documents/Env_Depl_Impl/Build 5/mccf_edi_tas_pom_w_raci.docx
+++ b/TASCore_documents/Env_Depl_Impl/Build 5/mccf_edi_tas_pom_w_raci.docx
@@ -7,6 +7,7 @@
         <w:pStyle w:val="Title"/>
       </w:pPr>
       <w:bookmarkStart w:id="0" w:name="_Toc205632711"/>
+      <w:bookmarkStart w:id="1" w:name="_GoBack"/>
       <w:r>
         <w:t>VA Medical Care Collection</w:t>
       </w:r>
@@ -19,18 +20,19 @@
       <w:r>
         <w:br/>
       </w:r>
-      <w:bookmarkStart w:id="1" w:name="_Hlk517708253"/>
+      <w:bookmarkStart w:id="2" w:name="_Hlk517708253"/>
+      <w:bookmarkEnd w:id="1"/>
       <w:r>
         <w:t>Electronic Data Interchange</w:t>
       </w:r>
-      <w:bookmarkEnd w:id="1"/>
+      <w:bookmarkEnd w:id="2"/>
       <w:r>
         <w:t xml:space="preserve"> (EDI) </w:t>
       </w:r>
       <w:r>
         <w:br/>
       </w:r>
-      <w:bookmarkStart w:id="2" w:name="_Hlk517708311"/>
+      <w:bookmarkStart w:id="3" w:name="_Hlk517708311"/>
       <w:r>
         <w:t>Transaction</w:t>
       </w:r>
@@ -40,7 +42,7 @@
       <w:r>
         <w:t xml:space="preserve"> Application Suite (TAS)</w:t>
       </w:r>
-      <w:bookmarkEnd w:id="2"/>
+      <w:bookmarkEnd w:id="3"/>
     </w:p>
     <w:p>
       <w:pPr>
@@ -126,7 +128,7 @@
         <w:pStyle w:val="Title2"/>
       </w:pPr>
       <w:r>
-        <w:t>July</w:t>
+        <w:t>November</w:t>
       </w:r>
       <w:r>
         <w:t xml:space="preserve"> 2018</w:t>
@@ -143,7 +145,10 @@
         <w:t xml:space="preserve"> </w:t>
       </w:r>
       <w:r>
-        <w:t>1.0</w:t>
+        <w:t>1.</w:t>
+      </w:r>
+      <w:r>
+        <w:t>7</w:t>
       </w:r>
     </w:p>
     <w:p>
@@ -196,10 +201,10 @@
         <w:tblDescription w:val="Revision History showing date artifact was created or revised, version number, description, and author."/>
       </w:tblPr>
       <w:tblGrid>
-        <w:gridCol w:w="1697"/>
-        <w:gridCol w:w="1060"/>
-        <w:gridCol w:w="4310"/>
-        <w:gridCol w:w="2283"/>
+        <w:gridCol w:w="2252"/>
+        <w:gridCol w:w="1023"/>
+        <w:gridCol w:w="4052"/>
+        <w:gridCol w:w="2023"/>
       </w:tblGrid>
       <w:tr>
         <w:trPr>
@@ -208,15 +213,15 @@
         </w:trPr>
         <w:tc>
           <w:tcPr>
-            <w:tcW w:w="907" w:type="pct"/>
+            <w:tcW w:w="1343" w:type="pct"/>
             <w:shd w:val="clear" w:color="auto" w:fill="F2F2F2"/>
           </w:tcPr>
           <w:p>
             <w:pPr>
               <w:pStyle w:val="TableHeading"/>
             </w:pPr>
-            <w:bookmarkStart w:id="3" w:name="ColumnTitle_01"/>
-            <w:bookmarkEnd w:id="3"/>
+            <w:bookmarkStart w:id="4" w:name="ColumnTitle_01"/>
+            <w:bookmarkEnd w:id="4"/>
             <w:r>
               <w:t>Date</w:t>
             </w:r>
@@ -224,7 +229,7 @@
         </w:tc>
         <w:tc>
           <w:tcPr>
-            <w:tcW w:w="567" w:type="pct"/>
+            <w:tcW w:w="132" w:type="pct"/>
             <w:shd w:val="clear" w:color="auto" w:fill="F2F2F2"/>
           </w:tcPr>
           <w:p>
@@ -271,7 +276,64 @@
         </w:trPr>
         <w:tc>
           <w:tcPr>
-            <w:tcW w:w="907" w:type="pct"/>
+            <w:tcW w:w="1343" w:type="pct"/>
+          </w:tcPr>
+          <w:p>
+            <w:pPr>
+              <w:pStyle w:val="TableText"/>
+            </w:pPr>
+            <w:r>
+              <w:t>November 15, 2018</w:t>
+            </w:r>
+          </w:p>
+        </w:tc>
+        <w:tc>
+          <w:tcPr>
+            <w:tcW w:w="132" w:type="pct"/>
+          </w:tcPr>
+          <w:p>
+            <w:pPr>
+              <w:pStyle w:val="TableText"/>
+            </w:pPr>
+            <w:r>
+              <w:t>1.7</w:t>
+            </w:r>
+          </w:p>
+        </w:tc>
+        <w:tc>
+          <w:tcPr>
+            <w:tcW w:w="2305" w:type="pct"/>
+          </w:tcPr>
+          <w:p>
+            <w:pPr>
+              <w:pStyle w:val="TableText"/>
+            </w:pPr>
+            <w:r>
+              <w:t>Added MCCF TAS Portal Start-up</w:t>
+            </w:r>
+          </w:p>
+        </w:tc>
+        <w:tc>
+          <w:tcPr>
+            <w:tcW w:w="1221" w:type="pct"/>
+          </w:tcPr>
+          <w:p>
+            <w:pPr>
+              <w:pStyle w:val="TableText"/>
+            </w:pPr>
+            <w:r>
+              <w:t>MCCF EDI TAS</w:t>
+            </w:r>
+          </w:p>
+        </w:tc>
+      </w:tr>
+      <w:tr>
+        <w:trPr>
+          <w:cantSplit/>
+        </w:trPr>
+        <w:tc>
+          <w:tcPr>
+            <w:tcW w:w="1343" w:type="pct"/>
           </w:tcPr>
           <w:p>
             <w:pPr>
@@ -284,7 +346,7 @@
         </w:tc>
         <w:tc>
           <w:tcPr>
-            <w:tcW w:w="567" w:type="pct"/>
+            <w:tcW w:w="132" w:type="pct"/>
           </w:tcPr>
           <w:p>
             <w:pPr>
@@ -758,10 +820,7 @@
           <w:tab w:val="right" w:leader="dot" w:pos="9350"/>
         </w:tabs>
         <w:rPr>
-          <w:rFonts w:asciiTheme="minorHAnsi" w:eastAsiaTheme="minorEastAsia" w:hAnsiTheme="minorHAnsi" w:cstheme="minorBidi"/>
           <w:noProof/>
-          <w:color w:val="auto"/>
-          <w:szCs w:val="22"/>
         </w:rPr>
       </w:pPr>
       <w:hyperlink w:anchor="_Toc520058082" w:history="1">
@@ -787,6 +846,119 @@
             <w:noProof/>
           </w:rPr>
           <w:t>System Start-Up from Emergency Shut-Down</w:t>
+        </w:r>
+        <w:r>
+          <w:rPr>
+            <w:noProof/>
+            <w:webHidden/>
+          </w:rPr>
+          <w:tab/>
+        </w:r>
+        <w:r>
+          <w:rPr>
+            <w:noProof/>
+            <w:webHidden/>
+          </w:rPr>
+          <w:fldChar w:fldCharType="begin"/>
+        </w:r>
+        <w:r>
+          <w:rPr>
+            <w:noProof/>
+            <w:webHidden/>
+          </w:rPr>
+          <w:instrText xml:space="preserve"> PAGEREF _Toc520058082 \h </w:instrText>
+        </w:r>
+        <w:r>
+          <w:rPr>
+            <w:noProof/>
+            <w:webHidden/>
+          </w:rPr>
+        </w:r>
+        <w:r>
+          <w:rPr>
+            <w:noProof/>
+            <w:webHidden/>
+          </w:rPr>
+          <w:fldChar w:fldCharType="separate"/>
+        </w:r>
+        <w:r>
+          <w:rPr>
+            <w:noProof/>
+            <w:webHidden/>
+          </w:rPr>
+          <w:t>1</w:t>
+        </w:r>
+        <w:r>
+          <w:rPr>
+            <w:noProof/>
+            <w:webHidden/>
+          </w:rPr>
+          <w:fldChar w:fldCharType="end"/>
+        </w:r>
+      </w:hyperlink>
+    </w:p>
+    <w:p>
+      <w:pPr>
+        <w:pStyle w:val="TOC4"/>
+        <w:tabs>
+          <w:tab w:val="left" w:pos="1760"/>
+          <w:tab w:val="right" w:leader="dot" w:pos="9350"/>
+        </w:tabs>
+        <w:rPr>
+          <w:noProof/>
+        </w:rPr>
+      </w:pPr>
+      <w:hyperlink w:anchor="_Toc520058082" w:history="1">
+        <w:r>
+          <w:rPr>
+            <w:rStyle w:val="Hyperlink"/>
+            <w:noProof/>
+          </w:rPr>
+          <w:t>2.1.</w:t>
+        </w:r>
+        <w:r>
+          <w:rPr>
+            <w:rStyle w:val="Hyperlink"/>
+            <w:noProof/>
+          </w:rPr>
+          <w:t>2</w:t>
+        </w:r>
+        <w:r>
+          <w:rPr>
+            <w:rStyle w:val="Hyperlink"/>
+            <w:noProof/>
+          </w:rPr>
+          <w:t>.</w:t>
+        </w:r>
+        <w:r>
+          <w:rPr>
+            <w:rFonts w:asciiTheme="minorHAnsi" w:eastAsiaTheme="minorEastAsia" w:hAnsiTheme="minorHAnsi" w:cstheme="minorBidi"/>
+            <w:noProof/>
+            <w:color w:val="auto"/>
+            <w:szCs w:val="22"/>
+          </w:rPr>
+          <w:tab/>
+        </w:r>
+        <w:r>
+          <w:rPr>
+            <w:rStyle w:val="Hyperlink"/>
+            <w:noProof/>
+          </w:rPr>
+          <w:t>MCCF TAS P</w:t>
+        </w:r>
+        <w:r>
+          <w:rPr>
+            <w:rStyle w:val="Hyperlink"/>
+            <w:noProof/>
+          </w:rPr>
+          <w:t>or</w:t>
+        </w:r>
+        <w:r>
+          <w:rPr>
+            <w:rStyle w:val="Hyperlink"/>
+            <w:noProof/>
+          </w:rPr>
+          <w:t>tal Start-up</w:t>
         </w:r>
         <w:r>
           <w:rPr>
@@ -856,7 +1028,21 @@
             <w:rStyle w:val="Hyperlink"/>
             <w:noProof/>
           </w:rPr>
-          <w:t>2.1.2.</w:t>
+          <w:t>2.1.</w:t>
+        </w:r>
+        <w:r>
+          <w:rPr>
+            <w:rStyle w:val="Hyperlink"/>
+            <w:noProof/>
+          </w:rPr>
+          <w:t>3</w:t>
+        </w:r>
+        <w:r>
+          <w:rPr>
+            <w:rStyle w:val="Hyperlink"/>
+            <w:noProof/>
+          </w:rPr>
+          <w:t>.</w:t>
         </w:r>
         <w:r>
           <w:rPr>
@@ -874,7 +1060,14 @@
             <w:rStyle w:val="Hyperlink"/>
             <w:noProof/>
           </w:rPr>
-          <w:t>System Shut-down</w:t>
+          <w:t>System Shut-dow</w:t>
+        </w:r>
+        <w:r>
+          <w:rPr>
+            <w:rStyle w:val="Hyperlink"/>
+            <w:noProof/>
+          </w:rPr>
+          <w:t>n</w:t>
         </w:r>
         <w:r>
           <w:rPr>
@@ -888,41 +1081,7 @@
             <w:noProof/>
             <w:webHidden/>
           </w:rPr>
-          <w:fldChar w:fldCharType="begin"/>
-        </w:r>
-        <w:r>
-          <w:rPr>
-            <w:noProof/>
-            <w:webHidden/>
-          </w:rPr>
-          <w:instrText xml:space="preserve"> PAGEREF _Toc520058083 \h </w:instrText>
-        </w:r>
-        <w:r>
-          <w:rPr>
-            <w:noProof/>
-            <w:webHidden/>
-          </w:rPr>
-        </w:r>
-        <w:r>
-          <w:rPr>
-            <w:noProof/>
-            <w:webHidden/>
-          </w:rPr>
-          <w:fldChar w:fldCharType="separate"/>
-        </w:r>
-        <w:r>
-          <w:rPr>
-            <w:noProof/>
-            <w:webHidden/>
-          </w:rPr>
-          <w:t>1</w:t>
-        </w:r>
-        <w:r>
-          <w:rPr>
-            <w:noProof/>
-            <w:webHidden/>
-          </w:rPr>
-          <w:fldChar w:fldCharType="end"/>
+          <w:t>4</w:t>
         </w:r>
       </w:hyperlink>
     </w:p>
@@ -946,7 +1105,21 @@
             <w:rStyle w:val="Hyperlink"/>
             <w:noProof/>
           </w:rPr>
-          <w:t>2.1.2.1.</w:t>
+          <w:t>2.1.</w:t>
+        </w:r>
+        <w:r>
+          <w:rPr>
+            <w:rStyle w:val="Hyperlink"/>
+            <w:noProof/>
+          </w:rPr>
+          <w:t>3</w:t>
+        </w:r>
+        <w:r>
+          <w:rPr>
+            <w:rStyle w:val="Hyperlink"/>
+            <w:noProof/>
+          </w:rPr>
+          <w:t>.1.</w:t>
         </w:r>
         <w:r>
           <w:rPr>
@@ -976,41 +1149,7 @@
             <w:noProof/>
             <w:webHidden/>
           </w:rPr>
-          <w:fldChar w:fldCharType="begin"/>
-        </w:r>
-        <w:r>
-          <w:rPr>
-            <w:noProof/>
-            <w:webHidden/>
-          </w:rPr>
-          <w:instrText xml:space="preserve"> PAGEREF _Toc520058084 \h </w:instrText>
-        </w:r>
-        <w:r>
-          <w:rPr>
-            <w:noProof/>
-            <w:webHidden/>
-          </w:rPr>
-        </w:r>
-        <w:r>
-          <w:rPr>
-            <w:noProof/>
-            <w:webHidden/>
-          </w:rPr>
-          <w:fldChar w:fldCharType="separate"/>
-        </w:r>
-        <w:r>
-          <w:rPr>
-            <w:noProof/>
-            <w:webHidden/>
-          </w:rPr>
-          <w:t>1</w:t>
-        </w:r>
-        <w:r>
-          <w:rPr>
-            <w:noProof/>
-            <w:webHidden/>
-          </w:rPr>
-          <w:fldChar w:fldCharType="end"/>
+          <w:t>4</w:t>
         </w:r>
       </w:hyperlink>
     </w:p>
@@ -1032,7 +1171,21 @@
             <w:rStyle w:val="Hyperlink"/>
             <w:noProof/>
           </w:rPr>
-          <w:t>2.1.3.</w:t>
+          <w:t>2.1.</w:t>
+        </w:r>
+        <w:r>
+          <w:rPr>
+            <w:rStyle w:val="Hyperlink"/>
+            <w:noProof/>
+          </w:rPr>
+          <w:t>4</w:t>
+        </w:r>
+        <w:r>
+          <w:rPr>
+            <w:rStyle w:val="Hyperlink"/>
+            <w:noProof/>
+          </w:rPr>
+          <w:t>.</w:t>
         </w:r>
         <w:r>
           <w:rPr>
@@ -1064,41 +1217,7 @@
             <w:noProof/>
             <w:webHidden/>
           </w:rPr>
-          <w:fldChar w:fldCharType="begin"/>
-        </w:r>
-        <w:r>
-          <w:rPr>
-            <w:noProof/>
-            <w:webHidden/>
-          </w:rPr>
-          <w:instrText xml:space="preserve"> PAGEREF _Toc520058085 \h </w:instrText>
-        </w:r>
-        <w:r>
-          <w:rPr>
-            <w:noProof/>
-            <w:webHidden/>
-          </w:rPr>
-        </w:r>
-        <w:r>
-          <w:rPr>
-            <w:noProof/>
-            <w:webHidden/>
-          </w:rPr>
-          <w:fldChar w:fldCharType="separate"/>
-        </w:r>
-        <w:r>
-          <w:rPr>
-            <w:noProof/>
-            <w:webHidden/>
-          </w:rPr>
-          <w:t>1</w:t>
-        </w:r>
-        <w:r>
-          <w:rPr>
-            <w:noProof/>
-            <w:webHidden/>
-          </w:rPr>
-          <w:fldChar w:fldCharType="end"/>
+          <w:t>4</w:t>
         </w:r>
       </w:hyperlink>
     </w:p>
@@ -1122,7 +1241,21 @@
             <w:rStyle w:val="Hyperlink"/>
             <w:noProof/>
           </w:rPr>
-          <w:t>2.1.3.1.</w:t>
+          <w:t>2.1.</w:t>
+        </w:r>
+        <w:r>
+          <w:rPr>
+            <w:rStyle w:val="Hyperlink"/>
+            <w:noProof/>
+          </w:rPr>
+          <w:t>4</w:t>
+        </w:r>
+        <w:r>
+          <w:rPr>
+            <w:rStyle w:val="Hyperlink"/>
+            <w:noProof/>
+          </w:rPr>
+          <w:t>.1.</w:t>
         </w:r>
         <w:r>
           <w:rPr>
@@ -1152,41 +1285,7 @@
             <w:noProof/>
             <w:webHidden/>
           </w:rPr>
-          <w:fldChar w:fldCharType="begin"/>
-        </w:r>
-        <w:r>
-          <w:rPr>
-            <w:noProof/>
-            <w:webHidden/>
-          </w:rPr>
-          <w:instrText xml:space="preserve"> PAGEREF _Toc520058086 \h </w:instrText>
-        </w:r>
-        <w:r>
-          <w:rPr>
-            <w:noProof/>
-            <w:webHidden/>
-          </w:rPr>
-        </w:r>
-        <w:r>
-          <w:rPr>
-            <w:noProof/>
-            <w:webHidden/>
-          </w:rPr>
-          <w:fldChar w:fldCharType="separate"/>
-        </w:r>
-        <w:r>
-          <w:rPr>
-            <w:noProof/>
-            <w:webHidden/>
-          </w:rPr>
-          <w:t>2</w:t>
-        </w:r>
-        <w:r>
-          <w:rPr>
-            <w:noProof/>
-            <w:webHidden/>
-          </w:rPr>
-          <w:fldChar w:fldCharType="end"/>
+          <w:t>5</w:t>
         </w:r>
       </w:hyperlink>
     </w:p>
@@ -1210,7 +1309,21 @@
             <w:rStyle w:val="Hyperlink"/>
             <w:noProof/>
           </w:rPr>
-          <w:t>2.1.3.2.</w:t>
+          <w:t>2.1.</w:t>
+        </w:r>
+        <w:r>
+          <w:rPr>
+            <w:rStyle w:val="Hyperlink"/>
+            <w:noProof/>
+          </w:rPr>
+          <w:t>4</w:t>
+        </w:r>
+        <w:r>
+          <w:rPr>
+            <w:rStyle w:val="Hyperlink"/>
+            <w:noProof/>
+          </w:rPr>
+          <w:t>.2.</w:t>
         </w:r>
         <w:r>
           <w:rPr>
@@ -1240,41 +1353,7 @@
             <w:noProof/>
             <w:webHidden/>
           </w:rPr>
-          <w:fldChar w:fldCharType="begin"/>
-        </w:r>
-        <w:r>
-          <w:rPr>
-            <w:noProof/>
-            <w:webHidden/>
-          </w:rPr>
-          <w:instrText xml:space="preserve"> PAGEREF _Toc520058087 \h </w:instrText>
-        </w:r>
-        <w:r>
-          <w:rPr>
-            <w:noProof/>
-            <w:webHidden/>
-          </w:rPr>
-        </w:r>
-        <w:r>
-          <w:rPr>
-            <w:noProof/>
-            <w:webHidden/>
-          </w:rPr>
-          <w:fldChar w:fldCharType="separate"/>
-        </w:r>
-        <w:r>
-          <w:rPr>
-            <w:noProof/>
-            <w:webHidden/>
-          </w:rPr>
-          <w:t>3</w:t>
-        </w:r>
-        <w:r>
-          <w:rPr>
-            <w:noProof/>
-            <w:webHidden/>
-          </w:rPr>
-          <w:fldChar w:fldCharType="end"/>
+          <w:t>5</w:t>
         </w:r>
       </w:hyperlink>
     </w:p>
@@ -1298,7 +1377,21 @@
             <w:rStyle w:val="Hyperlink"/>
             <w:noProof/>
           </w:rPr>
-          <w:t>2.1.3.3.</w:t>
+          <w:t>2.1.</w:t>
+        </w:r>
+        <w:r>
+          <w:rPr>
+            <w:rStyle w:val="Hyperlink"/>
+            <w:noProof/>
+          </w:rPr>
+          <w:t>4</w:t>
+        </w:r>
+        <w:r>
+          <w:rPr>
+            <w:rStyle w:val="Hyperlink"/>
+            <w:noProof/>
+          </w:rPr>
+          <w:t>.3.</w:t>
         </w:r>
         <w:r>
           <w:rPr>
@@ -1328,41 +1421,7 @@
             <w:noProof/>
             <w:webHidden/>
           </w:rPr>
-          <w:fldChar w:fldCharType="begin"/>
-        </w:r>
-        <w:r>
-          <w:rPr>
-            <w:noProof/>
-            <w:webHidden/>
-          </w:rPr>
-          <w:instrText xml:space="preserve"> PAGEREF _Toc520058088 \h </w:instrText>
-        </w:r>
-        <w:r>
-          <w:rPr>
-            <w:noProof/>
-            <w:webHidden/>
-          </w:rPr>
-        </w:r>
-        <w:r>
-          <w:rPr>
-            <w:noProof/>
-            <w:webHidden/>
-          </w:rPr>
-          <w:fldChar w:fldCharType="separate"/>
-        </w:r>
-        <w:r>
-          <w:rPr>
-            <w:noProof/>
-            <w:webHidden/>
-          </w:rPr>
-          <w:t>3</w:t>
-        </w:r>
-        <w:r>
-          <w:rPr>
-            <w:noProof/>
-            <w:webHidden/>
-          </w:rPr>
-          <w:fldChar w:fldCharType="end"/>
+          <w:t>6</w:t>
         </w:r>
       </w:hyperlink>
     </w:p>
@@ -1386,7 +1445,21 @@
             <w:rStyle w:val="Hyperlink"/>
             <w:noProof/>
           </w:rPr>
-          <w:t>2.1.3.4.</w:t>
+          <w:t>2.1.</w:t>
+        </w:r>
+        <w:r>
+          <w:rPr>
+            <w:rStyle w:val="Hyperlink"/>
+            <w:noProof/>
+          </w:rPr>
+          <w:t>4</w:t>
+        </w:r>
+        <w:r>
+          <w:rPr>
+            <w:rStyle w:val="Hyperlink"/>
+            <w:noProof/>
+          </w:rPr>
+          <w:t>.4.</w:t>
         </w:r>
         <w:r>
           <w:rPr>
@@ -1416,41 +1489,7 @@
             <w:noProof/>
             <w:webHidden/>
           </w:rPr>
-          <w:fldChar w:fldCharType="begin"/>
-        </w:r>
-        <w:r>
-          <w:rPr>
-            <w:noProof/>
-            <w:webHidden/>
-          </w:rPr>
-          <w:instrText xml:space="preserve"> PAGEREF _Toc520058089 \h </w:instrText>
-        </w:r>
-        <w:r>
-          <w:rPr>
-            <w:noProof/>
-            <w:webHidden/>
-          </w:rPr>
-        </w:r>
-        <w:r>
-          <w:rPr>
-            <w:noProof/>
-            <w:webHidden/>
-          </w:rPr>
-          <w:fldChar w:fldCharType="separate"/>
-        </w:r>
-        <w:r>
-          <w:rPr>
-            <w:noProof/>
-            <w:webHidden/>
-          </w:rPr>
-          <w:t>3</w:t>
-        </w:r>
-        <w:r>
-          <w:rPr>
-            <w:noProof/>
-            <w:webHidden/>
-          </w:rPr>
-          <w:fldChar w:fldCharType="end"/>
+          <w:t>6</w:t>
         </w:r>
       </w:hyperlink>
     </w:p>
@@ -1504,41 +1543,7 @@
             <w:noProof/>
             <w:webHidden/>
           </w:rPr>
-          <w:fldChar w:fldCharType="begin"/>
-        </w:r>
-        <w:r>
-          <w:rPr>
-            <w:noProof/>
-            <w:webHidden/>
-          </w:rPr>
-          <w:instrText xml:space="preserve"> PAGEREF _Toc520058090 \h </w:instrText>
-        </w:r>
-        <w:r>
-          <w:rPr>
-            <w:noProof/>
-            <w:webHidden/>
-          </w:rPr>
-        </w:r>
-        <w:r>
-          <w:rPr>
-            <w:noProof/>
-            <w:webHidden/>
-          </w:rPr>
-          <w:fldChar w:fldCharType="separate"/>
-        </w:r>
-        <w:r>
-          <w:rPr>
-            <w:noProof/>
-            <w:webHidden/>
-          </w:rPr>
-          <w:t>3</w:t>
-        </w:r>
-        <w:r>
-          <w:rPr>
-            <w:noProof/>
-            <w:webHidden/>
-          </w:rPr>
-          <w:fldChar w:fldCharType="end"/>
+          <w:t>6</w:t>
         </w:r>
       </w:hyperlink>
     </w:p>
@@ -1592,41 +1597,7 @@
             <w:noProof/>
             <w:webHidden/>
           </w:rPr>
-          <w:fldChar w:fldCharType="begin"/>
-        </w:r>
-        <w:r>
-          <w:rPr>
-            <w:noProof/>
-            <w:webHidden/>
-          </w:rPr>
-          <w:instrText xml:space="preserve"> PAGEREF _Toc520058091 \h </w:instrText>
-        </w:r>
-        <w:r>
-          <w:rPr>
-            <w:noProof/>
-            <w:webHidden/>
-          </w:rPr>
-        </w:r>
-        <w:r>
-          <w:rPr>
-            <w:noProof/>
-            <w:webHidden/>
-          </w:rPr>
-          <w:fldChar w:fldCharType="separate"/>
-        </w:r>
-        <w:r>
-          <w:rPr>
-            <w:noProof/>
-            <w:webHidden/>
-          </w:rPr>
-          <w:t>3</w:t>
-        </w:r>
-        <w:r>
-          <w:rPr>
-            <w:noProof/>
-            <w:webHidden/>
-          </w:rPr>
-          <w:fldChar w:fldCharType="end"/>
+          <w:t>6</w:t>
         </w:r>
       </w:hyperlink>
     </w:p>
@@ -1680,41 +1651,7 @@
             <w:noProof/>
             <w:webHidden/>
           </w:rPr>
-          <w:fldChar w:fldCharType="begin"/>
-        </w:r>
-        <w:r>
-          <w:rPr>
-            <w:noProof/>
-            <w:webHidden/>
-          </w:rPr>
-          <w:instrText xml:space="preserve"> PAGEREF _Toc520058092 \h </w:instrText>
-        </w:r>
-        <w:r>
-          <w:rPr>
-            <w:noProof/>
-            <w:webHidden/>
-          </w:rPr>
-        </w:r>
-        <w:r>
-          <w:rPr>
-            <w:noProof/>
-            <w:webHidden/>
-          </w:rPr>
-          <w:fldChar w:fldCharType="separate"/>
-        </w:r>
-        <w:r>
-          <w:rPr>
-            <w:noProof/>
-            <w:webHidden/>
-          </w:rPr>
-          <w:t>3</w:t>
-        </w:r>
-        <w:r>
-          <w:rPr>
-            <w:noProof/>
-            <w:webHidden/>
-          </w:rPr>
-          <w:fldChar w:fldCharType="end"/>
+          <w:t>6</w:t>
         </w:r>
       </w:hyperlink>
     </w:p>
@@ -1768,41 +1705,7 @@
             <w:noProof/>
             <w:webHidden/>
           </w:rPr>
-          <w:fldChar w:fldCharType="begin"/>
-        </w:r>
-        <w:r>
-          <w:rPr>
-            <w:noProof/>
-            <w:webHidden/>
-          </w:rPr>
-          <w:instrText xml:space="preserve"> PAGEREF _Toc520058093 \h </w:instrText>
-        </w:r>
-        <w:r>
-          <w:rPr>
-            <w:noProof/>
-            <w:webHidden/>
-          </w:rPr>
-        </w:r>
-        <w:r>
-          <w:rPr>
-            <w:noProof/>
-            <w:webHidden/>
-          </w:rPr>
-          <w:fldChar w:fldCharType="separate"/>
-        </w:r>
-        <w:r>
-          <w:rPr>
-            <w:noProof/>
-            <w:webHidden/>
-          </w:rPr>
-          <w:t>3</w:t>
-        </w:r>
-        <w:r>
-          <w:rPr>
-            <w:noProof/>
-            <w:webHidden/>
-          </w:rPr>
-          <w:fldChar w:fldCharType="end"/>
+          <w:t>6</w:t>
         </w:r>
       </w:hyperlink>
     </w:p>
@@ -1856,41 +1759,7 @@
             <w:noProof/>
             <w:webHidden/>
           </w:rPr>
-          <w:fldChar w:fldCharType="begin"/>
-        </w:r>
-        <w:r>
-          <w:rPr>
-            <w:noProof/>
-            <w:webHidden/>
-          </w:rPr>
-          <w:instrText xml:space="preserve"> PAGEREF _Toc520058094 \h </w:instrText>
-        </w:r>
-        <w:r>
-          <w:rPr>
-            <w:noProof/>
-            <w:webHidden/>
-          </w:rPr>
-        </w:r>
-        <w:r>
-          <w:rPr>
-            <w:noProof/>
-            <w:webHidden/>
-          </w:rPr>
-          <w:fldChar w:fldCharType="separate"/>
-        </w:r>
-        <w:r>
-          <w:rPr>
-            <w:noProof/>
-            <w:webHidden/>
-          </w:rPr>
-          <w:t>3</w:t>
-        </w:r>
-        <w:r>
-          <w:rPr>
-            <w:noProof/>
-            <w:webHidden/>
-          </w:rPr>
-          <w:fldChar w:fldCharType="end"/>
+          <w:t>6</w:t>
         </w:r>
       </w:hyperlink>
     </w:p>
@@ -1944,41 +1813,7 @@
             <w:noProof/>
             <w:webHidden/>
           </w:rPr>
-          <w:fldChar w:fldCharType="begin"/>
-        </w:r>
-        <w:r>
-          <w:rPr>
-            <w:noProof/>
-            <w:webHidden/>
-          </w:rPr>
-          <w:instrText xml:space="preserve"> PAGEREF _Toc520058095 \h </w:instrText>
-        </w:r>
-        <w:r>
-          <w:rPr>
-            <w:noProof/>
-            <w:webHidden/>
-          </w:rPr>
-        </w:r>
-        <w:r>
-          <w:rPr>
-            <w:noProof/>
-            <w:webHidden/>
-          </w:rPr>
-          <w:fldChar w:fldCharType="separate"/>
-        </w:r>
-        <w:r>
-          <w:rPr>
-            <w:noProof/>
-            <w:webHidden/>
-          </w:rPr>
-          <w:t>4</w:t>
-        </w:r>
-        <w:r>
-          <w:rPr>
-            <w:noProof/>
-            <w:webHidden/>
-          </w:rPr>
-          <w:fldChar w:fldCharType="end"/>
+          <w:t>6</w:t>
         </w:r>
       </w:hyperlink>
     </w:p>
@@ -2032,41 +1867,7 @@
             <w:noProof/>
             <w:webHidden/>
           </w:rPr>
-          <w:fldChar w:fldCharType="begin"/>
-        </w:r>
-        <w:r>
-          <w:rPr>
-            <w:noProof/>
-            <w:webHidden/>
-          </w:rPr>
-          <w:instrText xml:space="preserve"> PAGEREF _Toc520058096 \h </w:instrText>
-        </w:r>
-        <w:r>
-          <w:rPr>
-            <w:noProof/>
-            <w:webHidden/>
-          </w:rPr>
-        </w:r>
-        <w:r>
-          <w:rPr>
-            <w:noProof/>
-            <w:webHidden/>
-          </w:rPr>
-          <w:fldChar w:fldCharType="separate"/>
-        </w:r>
-        <w:r>
-          <w:rPr>
-            <w:noProof/>
-            <w:webHidden/>
-          </w:rPr>
-          <w:t>4</w:t>
-        </w:r>
-        <w:r>
-          <w:rPr>
-            <w:noProof/>
-            <w:webHidden/>
-          </w:rPr>
-          <w:fldChar w:fldCharType="end"/>
+          <w:t>7</w:t>
         </w:r>
       </w:hyperlink>
     </w:p>
@@ -2120,41 +1921,7 @@
             <w:noProof/>
             <w:webHidden/>
           </w:rPr>
-          <w:fldChar w:fldCharType="begin"/>
-        </w:r>
-        <w:r>
-          <w:rPr>
-            <w:noProof/>
-            <w:webHidden/>
-          </w:rPr>
-          <w:instrText xml:space="preserve"> PAGEREF _Toc520058097 \h </w:instrText>
-        </w:r>
-        <w:r>
-          <w:rPr>
-            <w:noProof/>
-            <w:webHidden/>
-          </w:rPr>
-        </w:r>
-        <w:r>
-          <w:rPr>
-            <w:noProof/>
-            <w:webHidden/>
-          </w:rPr>
-          <w:fldChar w:fldCharType="separate"/>
-        </w:r>
-        <w:r>
-          <w:rPr>
-            <w:noProof/>
-            <w:webHidden/>
-          </w:rPr>
-          <w:t>4</w:t>
-        </w:r>
-        <w:r>
-          <w:rPr>
-            <w:noProof/>
-            <w:webHidden/>
-          </w:rPr>
-          <w:fldChar w:fldCharType="end"/>
+          <w:t>7</w:t>
         </w:r>
       </w:hyperlink>
     </w:p>
@@ -2208,41 +1975,7 @@
             <w:noProof/>
             <w:webHidden/>
           </w:rPr>
-          <w:fldChar w:fldCharType="begin"/>
-        </w:r>
-        <w:r>
-          <w:rPr>
-            <w:noProof/>
-            <w:webHidden/>
-          </w:rPr>
-          <w:instrText xml:space="preserve"> PAGEREF _Toc520058098 \h </w:instrText>
-        </w:r>
-        <w:r>
-          <w:rPr>
-            <w:noProof/>
-            <w:webHidden/>
-          </w:rPr>
-        </w:r>
-        <w:r>
-          <w:rPr>
-            <w:noProof/>
-            <w:webHidden/>
-          </w:rPr>
-          <w:fldChar w:fldCharType="separate"/>
-        </w:r>
-        <w:r>
-          <w:rPr>
-            <w:noProof/>
-            <w:webHidden/>
-          </w:rPr>
-          <w:t>5</w:t>
-        </w:r>
-        <w:r>
-          <w:rPr>
-            <w:noProof/>
-            <w:webHidden/>
-          </w:rPr>
-          <w:fldChar w:fldCharType="end"/>
+          <w:t>7</w:t>
         </w:r>
       </w:hyperlink>
     </w:p>
@@ -2296,41 +2029,7 @@
             <w:noProof/>
             <w:webHidden/>
           </w:rPr>
-          <w:fldChar w:fldCharType="begin"/>
-        </w:r>
-        <w:r>
-          <w:rPr>
-            <w:noProof/>
-            <w:webHidden/>
-          </w:rPr>
-          <w:instrText xml:space="preserve"> PAGEREF _Toc520058099 \h </w:instrText>
-        </w:r>
-        <w:r>
-          <w:rPr>
-            <w:noProof/>
-            <w:webHidden/>
-          </w:rPr>
-        </w:r>
-        <w:r>
-          <w:rPr>
-            <w:noProof/>
-            <w:webHidden/>
-          </w:rPr>
-          <w:fldChar w:fldCharType="separate"/>
-        </w:r>
-        <w:r>
-          <w:rPr>
-            <w:noProof/>
-            <w:webHidden/>
-          </w:rPr>
-          <w:t>5</w:t>
-        </w:r>
-        <w:r>
-          <w:rPr>
-            <w:noProof/>
-            <w:webHidden/>
-          </w:rPr>
-          <w:fldChar w:fldCharType="end"/>
+          <w:t>8</w:t>
         </w:r>
       </w:hyperlink>
     </w:p>
@@ -2370,7 +2069,21 @@
             <w:rStyle w:val="Hyperlink"/>
             <w:noProof/>
           </w:rPr>
-          <w:t>Routine Updates, Extracts and Purges</w:t>
+          <w:t>Routine Updates,</w:t>
+        </w:r>
+        <w:r>
+          <w:rPr>
+            <w:rStyle w:val="Hyperlink"/>
+            <w:noProof/>
+          </w:rPr>
+          <w:t xml:space="preserve"> </w:t>
+        </w:r>
+        <w:r>
+          <w:rPr>
+            <w:rStyle w:val="Hyperlink"/>
+            <w:noProof/>
+          </w:rPr>
+          <w:t>Extracts and Purges</w:t>
         </w:r>
         <w:r>
           <w:rPr>
@@ -2384,41 +2097,7 @@
             <w:noProof/>
             <w:webHidden/>
           </w:rPr>
-          <w:fldChar w:fldCharType="begin"/>
-        </w:r>
-        <w:r>
-          <w:rPr>
-            <w:noProof/>
-            <w:webHidden/>
-          </w:rPr>
-          <w:instrText xml:space="preserve"> PAGEREF _Toc520058100 \h </w:instrText>
-        </w:r>
-        <w:r>
-          <w:rPr>
-            <w:noProof/>
-            <w:webHidden/>
-          </w:rPr>
-        </w:r>
-        <w:r>
-          <w:rPr>
-            <w:noProof/>
-            <w:webHidden/>
-          </w:rPr>
-          <w:fldChar w:fldCharType="separate"/>
-        </w:r>
-        <w:r>
-          <w:rPr>
-            <w:noProof/>
-            <w:webHidden/>
-          </w:rPr>
-          <w:t>5</w:t>
-        </w:r>
-        <w:r>
-          <w:rPr>
-            <w:noProof/>
-            <w:webHidden/>
-          </w:rPr>
-          <w:fldChar w:fldCharType="end"/>
+          <w:t>8</w:t>
         </w:r>
       </w:hyperlink>
     </w:p>
@@ -2472,41 +2151,7 @@
             <w:noProof/>
             <w:webHidden/>
           </w:rPr>
-          <w:fldChar w:fldCharType="begin"/>
-        </w:r>
-        <w:r>
-          <w:rPr>
-            <w:noProof/>
-            <w:webHidden/>
-          </w:rPr>
-          <w:instrText xml:space="preserve"> PAGEREF _Toc520058101 \h </w:instrText>
-        </w:r>
-        <w:r>
-          <w:rPr>
-            <w:noProof/>
-            <w:webHidden/>
-          </w:rPr>
-        </w:r>
-        <w:r>
-          <w:rPr>
-            <w:noProof/>
-            <w:webHidden/>
-          </w:rPr>
-          <w:fldChar w:fldCharType="separate"/>
-        </w:r>
-        <w:r>
-          <w:rPr>
-            <w:noProof/>
-            <w:webHidden/>
-          </w:rPr>
-          <w:t>5</w:t>
-        </w:r>
-        <w:r>
-          <w:rPr>
-            <w:noProof/>
-            <w:webHidden/>
-          </w:rPr>
-          <w:fldChar w:fldCharType="end"/>
+          <w:t>8</w:t>
         </w:r>
       </w:hyperlink>
     </w:p>
@@ -2560,41 +2205,7 @@
             <w:noProof/>
             <w:webHidden/>
           </w:rPr>
-          <w:fldChar w:fldCharType="begin"/>
-        </w:r>
-        <w:r>
-          <w:rPr>
-            <w:noProof/>
-            <w:webHidden/>
-          </w:rPr>
-          <w:instrText xml:space="preserve"> PAGEREF _Toc520058102 \h </w:instrText>
-        </w:r>
-        <w:r>
-          <w:rPr>
-            <w:noProof/>
-            <w:webHidden/>
-          </w:rPr>
-        </w:r>
-        <w:r>
-          <w:rPr>
-            <w:noProof/>
-            <w:webHidden/>
-          </w:rPr>
-          <w:fldChar w:fldCharType="separate"/>
-        </w:r>
-        <w:r>
-          <w:rPr>
-            <w:noProof/>
-            <w:webHidden/>
-          </w:rPr>
-          <w:t>5</w:t>
-        </w:r>
-        <w:r>
-          <w:rPr>
-            <w:noProof/>
-            <w:webHidden/>
-          </w:rPr>
-          <w:fldChar w:fldCharType="end"/>
+          <w:t>8</w:t>
         </w:r>
       </w:hyperlink>
     </w:p>
@@ -2648,41 +2259,7 @@
             <w:noProof/>
             <w:webHidden/>
           </w:rPr>
-          <w:fldChar w:fldCharType="begin"/>
-        </w:r>
-        <w:r>
-          <w:rPr>
-            <w:noProof/>
-            <w:webHidden/>
-          </w:rPr>
-          <w:instrText xml:space="preserve"> PAGEREF _Toc520058103 \h </w:instrText>
-        </w:r>
-        <w:r>
-          <w:rPr>
-            <w:noProof/>
-            <w:webHidden/>
-          </w:rPr>
-        </w:r>
-        <w:r>
-          <w:rPr>
-            <w:noProof/>
-            <w:webHidden/>
-          </w:rPr>
-          <w:fldChar w:fldCharType="separate"/>
-        </w:r>
-        <w:r>
-          <w:rPr>
-            <w:noProof/>
-            <w:webHidden/>
-          </w:rPr>
-          <w:t>5</w:t>
-        </w:r>
-        <w:r>
-          <w:rPr>
-            <w:noProof/>
-            <w:webHidden/>
-          </w:rPr>
-          <w:fldChar w:fldCharType="end"/>
+          <w:t>8</w:t>
         </w:r>
       </w:hyperlink>
     </w:p>
@@ -2736,41 +2313,7 @@
             <w:noProof/>
             <w:webHidden/>
           </w:rPr>
-          <w:fldChar w:fldCharType="begin"/>
-        </w:r>
-        <w:r>
-          <w:rPr>
-            <w:noProof/>
-            <w:webHidden/>
-          </w:rPr>
-          <w:instrText xml:space="preserve"> PAGEREF _Toc520058104 \h </w:instrText>
-        </w:r>
-        <w:r>
-          <w:rPr>
-            <w:noProof/>
-            <w:webHidden/>
-          </w:rPr>
-        </w:r>
-        <w:r>
-          <w:rPr>
-            <w:noProof/>
-            <w:webHidden/>
-          </w:rPr>
-          <w:fldChar w:fldCharType="separate"/>
-        </w:r>
-        <w:r>
-          <w:rPr>
-            <w:noProof/>
-            <w:webHidden/>
-          </w:rPr>
-          <w:t>6</w:t>
-        </w:r>
-        <w:r>
-          <w:rPr>
-            <w:noProof/>
-            <w:webHidden/>
-          </w:rPr>
-          <w:fldChar w:fldCharType="end"/>
+          <w:t>8</w:t>
         </w:r>
       </w:hyperlink>
     </w:p>
@@ -2824,41 +2367,7 @@
             <w:noProof/>
             <w:webHidden/>
           </w:rPr>
-          <w:fldChar w:fldCharType="begin"/>
-        </w:r>
-        <w:r>
-          <w:rPr>
-            <w:noProof/>
-            <w:webHidden/>
-          </w:rPr>
-          <w:instrText xml:space="preserve"> PAGEREF _Toc520058105 \h </w:instrText>
-        </w:r>
-        <w:r>
-          <w:rPr>
-            <w:noProof/>
-            <w:webHidden/>
-          </w:rPr>
-        </w:r>
-        <w:r>
-          <w:rPr>
-            <w:noProof/>
-            <w:webHidden/>
-          </w:rPr>
-          <w:fldChar w:fldCharType="separate"/>
-        </w:r>
-        <w:r>
-          <w:rPr>
-            <w:noProof/>
-            <w:webHidden/>
-          </w:rPr>
-          <w:t>6</w:t>
-        </w:r>
-        <w:r>
-          <w:rPr>
-            <w:noProof/>
-            <w:webHidden/>
-          </w:rPr>
-          <w:fldChar w:fldCharType="end"/>
+          <w:t>9</w:t>
         </w:r>
       </w:hyperlink>
     </w:p>
@@ -2912,41 +2421,7 @@
             <w:noProof/>
             <w:webHidden/>
           </w:rPr>
-          <w:fldChar w:fldCharType="begin"/>
-        </w:r>
-        <w:r>
-          <w:rPr>
-            <w:noProof/>
-            <w:webHidden/>
-          </w:rPr>
-          <w:instrText xml:space="preserve"> PAGEREF _Toc520058106 \h </w:instrText>
-        </w:r>
-        <w:r>
-          <w:rPr>
-            <w:noProof/>
-            <w:webHidden/>
-          </w:rPr>
-        </w:r>
-        <w:r>
-          <w:rPr>
-            <w:noProof/>
-            <w:webHidden/>
-          </w:rPr>
-          <w:fldChar w:fldCharType="separate"/>
-        </w:r>
-        <w:r>
-          <w:rPr>
-            <w:noProof/>
-            <w:webHidden/>
-          </w:rPr>
-          <w:t>6</w:t>
-        </w:r>
-        <w:r>
-          <w:rPr>
-            <w:noProof/>
-            <w:webHidden/>
-          </w:rPr>
-          <w:fldChar w:fldCharType="end"/>
+          <w:t>9</w:t>
         </w:r>
       </w:hyperlink>
     </w:p>
@@ -3000,41 +2475,7 @@
             <w:noProof/>
             <w:webHidden/>
           </w:rPr>
-          <w:fldChar w:fldCharType="begin"/>
-        </w:r>
-        <w:r>
-          <w:rPr>
-            <w:noProof/>
-            <w:webHidden/>
-          </w:rPr>
-          <w:instrText xml:space="preserve"> PAGEREF _Toc520058107 \h </w:instrText>
-        </w:r>
-        <w:r>
-          <w:rPr>
-            <w:noProof/>
-            <w:webHidden/>
-          </w:rPr>
-        </w:r>
-        <w:r>
-          <w:rPr>
-            <w:noProof/>
-            <w:webHidden/>
-          </w:rPr>
-          <w:fldChar w:fldCharType="separate"/>
-        </w:r>
-        <w:r>
-          <w:rPr>
-            <w:noProof/>
-            <w:webHidden/>
-          </w:rPr>
-          <w:t>6</w:t>
-        </w:r>
-        <w:r>
-          <w:rPr>
-            <w:noProof/>
-            <w:webHidden/>
-          </w:rPr>
-          <w:fldChar w:fldCharType="end"/>
+          <w:t>9</w:t>
         </w:r>
       </w:hyperlink>
     </w:p>
@@ -3088,41 +2529,7 @@
             <w:noProof/>
             <w:webHidden/>
           </w:rPr>
-          <w:fldChar w:fldCharType="begin"/>
-        </w:r>
-        <w:r>
-          <w:rPr>
-            <w:noProof/>
-            <w:webHidden/>
-          </w:rPr>
-          <w:instrText xml:space="preserve"> PAGEREF _Toc520058108 \h </w:instrText>
-        </w:r>
-        <w:r>
-          <w:rPr>
-            <w:noProof/>
-            <w:webHidden/>
-          </w:rPr>
-        </w:r>
-        <w:r>
-          <w:rPr>
-            <w:noProof/>
-            <w:webHidden/>
-          </w:rPr>
-          <w:fldChar w:fldCharType="separate"/>
-        </w:r>
-        <w:r>
-          <w:rPr>
-            <w:noProof/>
-            <w:webHidden/>
-          </w:rPr>
-          <w:t>6</w:t>
-        </w:r>
-        <w:r>
-          <w:rPr>
-            <w:noProof/>
-            <w:webHidden/>
-          </w:rPr>
-          <w:fldChar w:fldCharType="end"/>
+          <w:t>9</w:t>
         </w:r>
       </w:hyperlink>
     </w:p>
@@ -3176,41 +2583,7 @@
             <w:noProof/>
             <w:webHidden/>
           </w:rPr>
-          <w:fldChar w:fldCharType="begin"/>
-        </w:r>
-        <w:r>
-          <w:rPr>
-            <w:noProof/>
-            <w:webHidden/>
-          </w:rPr>
-          <w:instrText xml:space="preserve"> PAGEREF _Toc520058109 \h </w:instrText>
-        </w:r>
-        <w:r>
-          <w:rPr>
-            <w:noProof/>
-            <w:webHidden/>
-          </w:rPr>
-        </w:r>
-        <w:r>
-          <w:rPr>
-            <w:noProof/>
-            <w:webHidden/>
-          </w:rPr>
-          <w:fldChar w:fldCharType="separate"/>
-        </w:r>
-        <w:r>
-          <w:rPr>
-            <w:noProof/>
-            <w:webHidden/>
-          </w:rPr>
-          <w:t>6</w:t>
-        </w:r>
-        <w:r>
-          <w:rPr>
-            <w:noProof/>
-            <w:webHidden/>
-          </w:rPr>
-          <w:fldChar w:fldCharType="end"/>
+          <w:t>9</w:t>
         </w:r>
       </w:hyperlink>
     </w:p>
@@ -3264,41 +2637,7 @@
             <w:noProof/>
             <w:webHidden/>
           </w:rPr>
-          <w:fldChar w:fldCharType="begin"/>
-        </w:r>
-        <w:r>
-          <w:rPr>
-            <w:noProof/>
-            <w:webHidden/>
-          </w:rPr>
-          <w:instrText xml:space="preserve"> PAGEREF _Toc520058110 \h </w:instrText>
-        </w:r>
-        <w:r>
-          <w:rPr>
-            <w:noProof/>
-            <w:webHidden/>
-          </w:rPr>
-        </w:r>
-        <w:r>
-          <w:rPr>
-            <w:noProof/>
-            <w:webHidden/>
-          </w:rPr>
-          <w:fldChar w:fldCharType="separate"/>
-        </w:r>
-        <w:r>
-          <w:rPr>
-            <w:noProof/>
-            <w:webHidden/>
-          </w:rPr>
-          <w:t>6</w:t>
-        </w:r>
-        <w:r>
-          <w:rPr>
-            <w:noProof/>
-            <w:webHidden/>
-          </w:rPr>
-          <w:fldChar w:fldCharType="end"/>
+          <w:t>9</w:t>
         </w:r>
       </w:hyperlink>
     </w:p>
@@ -3352,41 +2691,7 @@
             <w:noProof/>
             <w:webHidden/>
           </w:rPr>
-          <w:fldChar w:fldCharType="begin"/>
-        </w:r>
-        <w:r>
-          <w:rPr>
-            <w:noProof/>
-            <w:webHidden/>
-          </w:rPr>
-          <w:instrText xml:space="preserve"> PAGEREF _Toc520058111 \h </w:instrText>
-        </w:r>
-        <w:r>
-          <w:rPr>
-            <w:noProof/>
-            <w:webHidden/>
-          </w:rPr>
-        </w:r>
-        <w:r>
-          <w:rPr>
-            <w:noProof/>
-            <w:webHidden/>
-          </w:rPr>
-          <w:fldChar w:fldCharType="separate"/>
-        </w:r>
-        <w:r>
-          <w:rPr>
-            <w:noProof/>
-            <w:webHidden/>
-          </w:rPr>
-          <w:t>6</w:t>
-        </w:r>
-        <w:r>
-          <w:rPr>
-            <w:noProof/>
-            <w:webHidden/>
-          </w:rPr>
-          <w:fldChar w:fldCharType="end"/>
+          <w:t>9</w:t>
         </w:r>
       </w:hyperlink>
     </w:p>
@@ -3440,41 +2745,7 @@
             <w:noProof/>
             <w:webHidden/>
           </w:rPr>
-          <w:fldChar w:fldCharType="begin"/>
-        </w:r>
-        <w:r>
-          <w:rPr>
-            <w:noProof/>
-            <w:webHidden/>
-          </w:rPr>
-          <w:instrText xml:space="preserve"> PAGEREF _Toc520058112 \h </w:instrText>
-        </w:r>
-        <w:r>
-          <w:rPr>
-            <w:noProof/>
-            <w:webHidden/>
-          </w:rPr>
-        </w:r>
-        <w:r>
-          <w:rPr>
-            <w:noProof/>
-            <w:webHidden/>
-          </w:rPr>
-          <w:fldChar w:fldCharType="separate"/>
-        </w:r>
-        <w:r>
-          <w:rPr>
-            <w:noProof/>
-            <w:webHidden/>
-          </w:rPr>
-          <w:t>7</w:t>
-        </w:r>
-        <w:r>
-          <w:rPr>
-            <w:noProof/>
-            <w:webHidden/>
-          </w:rPr>
-          <w:fldChar w:fldCharType="end"/>
+          <w:t>9</w:t>
         </w:r>
       </w:hyperlink>
     </w:p>
@@ -3528,41 +2799,7 @@
             <w:noProof/>
             <w:webHidden/>
           </w:rPr>
-          <w:fldChar w:fldCharType="begin"/>
-        </w:r>
-        <w:r>
-          <w:rPr>
-            <w:noProof/>
-            <w:webHidden/>
-          </w:rPr>
-          <w:instrText xml:space="preserve"> PAGEREF _Toc520058113 \h </w:instrText>
-        </w:r>
-        <w:r>
-          <w:rPr>
-            <w:noProof/>
-            <w:webHidden/>
-          </w:rPr>
-        </w:r>
-        <w:r>
-          <w:rPr>
-            <w:noProof/>
-            <w:webHidden/>
-          </w:rPr>
-          <w:fldChar w:fldCharType="separate"/>
-        </w:r>
-        <w:r>
-          <w:rPr>
-            <w:noProof/>
-            <w:webHidden/>
-          </w:rPr>
-          <w:t>7</w:t>
-        </w:r>
-        <w:r>
-          <w:rPr>
-            <w:noProof/>
-            <w:webHidden/>
-          </w:rPr>
-          <w:fldChar w:fldCharType="end"/>
+          <w:t>10</w:t>
         </w:r>
       </w:hyperlink>
     </w:p>
@@ -3616,41 +2853,7 @@
             <w:noProof/>
             <w:webHidden/>
           </w:rPr>
-          <w:fldChar w:fldCharType="begin"/>
-        </w:r>
-        <w:r>
-          <w:rPr>
-            <w:noProof/>
-            <w:webHidden/>
-          </w:rPr>
-          <w:instrText xml:space="preserve"> PAGEREF _Toc520058114 \h </w:instrText>
-        </w:r>
-        <w:r>
-          <w:rPr>
-            <w:noProof/>
-            <w:webHidden/>
-          </w:rPr>
-        </w:r>
-        <w:r>
-          <w:rPr>
-            <w:noProof/>
-            <w:webHidden/>
-          </w:rPr>
-          <w:fldChar w:fldCharType="separate"/>
-        </w:r>
-        <w:r>
-          <w:rPr>
-            <w:noProof/>
-            <w:webHidden/>
-          </w:rPr>
-          <w:t>7</w:t>
-        </w:r>
-        <w:r>
-          <w:rPr>
-            <w:noProof/>
-            <w:webHidden/>
-          </w:rPr>
-          <w:fldChar w:fldCharType="end"/>
+          <w:t>10</w:t>
         </w:r>
       </w:hyperlink>
     </w:p>
@@ -3704,41 +2907,7 @@
             <w:noProof/>
             <w:webHidden/>
           </w:rPr>
-          <w:fldChar w:fldCharType="begin"/>
-        </w:r>
-        <w:r>
-          <w:rPr>
-            <w:noProof/>
-            <w:webHidden/>
-          </w:rPr>
-          <w:instrText xml:space="preserve"> PAGEREF _Toc520058115 \h </w:instrText>
-        </w:r>
-        <w:r>
-          <w:rPr>
-            <w:noProof/>
-            <w:webHidden/>
-          </w:rPr>
-        </w:r>
-        <w:r>
-          <w:rPr>
-            <w:noProof/>
-            <w:webHidden/>
-          </w:rPr>
-          <w:fldChar w:fldCharType="separate"/>
-        </w:r>
-        <w:r>
-          <w:rPr>
-            <w:noProof/>
-            <w:webHidden/>
-          </w:rPr>
-          <w:t>7</w:t>
-        </w:r>
-        <w:r>
-          <w:rPr>
-            <w:noProof/>
-            <w:webHidden/>
-          </w:rPr>
-          <w:fldChar w:fldCharType="end"/>
+          <w:t>10</w:t>
         </w:r>
       </w:hyperlink>
     </w:p>
@@ -3792,41 +2961,7 @@
             <w:noProof/>
             <w:webHidden/>
           </w:rPr>
-          <w:fldChar w:fldCharType="begin"/>
-        </w:r>
-        <w:r>
-          <w:rPr>
-            <w:noProof/>
-            <w:webHidden/>
-          </w:rPr>
-          <w:instrText xml:space="preserve"> PAGEREF _Toc520058116 \h </w:instrText>
-        </w:r>
-        <w:r>
-          <w:rPr>
-            <w:noProof/>
-            <w:webHidden/>
-          </w:rPr>
-        </w:r>
-        <w:r>
-          <w:rPr>
-            <w:noProof/>
-            <w:webHidden/>
-          </w:rPr>
-          <w:fldChar w:fldCharType="separate"/>
-        </w:r>
-        <w:r>
-          <w:rPr>
-            <w:noProof/>
-            <w:webHidden/>
-          </w:rPr>
-          <w:t>7</w:t>
-        </w:r>
-        <w:r>
-          <w:rPr>
-            <w:noProof/>
-            <w:webHidden/>
-          </w:rPr>
-          <w:fldChar w:fldCharType="end"/>
+          <w:t>10</w:t>
         </w:r>
       </w:hyperlink>
     </w:p>
@@ -3880,41 +3015,7 @@
             <w:noProof/>
             <w:webHidden/>
           </w:rPr>
-          <w:fldChar w:fldCharType="begin"/>
-        </w:r>
-        <w:r>
-          <w:rPr>
-            <w:noProof/>
-            <w:webHidden/>
-          </w:rPr>
-          <w:instrText xml:space="preserve"> PAGEREF _Toc520058117 \h </w:instrText>
-        </w:r>
-        <w:r>
-          <w:rPr>
-            <w:noProof/>
-            <w:webHidden/>
-          </w:rPr>
-        </w:r>
-        <w:r>
-          <w:rPr>
-            <w:noProof/>
-            <w:webHidden/>
-          </w:rPr>
-          <w:fldChar w:fldCharType="separate"/>
-        </w:r>
-        <w:r>
-          <w:rPr>
-            <w:noProof/>
-            <w:webHidden/>
-          </w:rPr>
-          <w:t>7</w:t>
-        </w:r>
-        <w:r>
-          <w:rPr>
-            <w:noProof/>
-            <w:webHidden/>
-          </w:rPr>
-          <w:fldChar w:fldCharType="end"/>
+          <w:t>10</w:t>
         </w:r>
       </w:hyperlink>
     </w:p>
@@ -3968,41 +3069,7 @@
             <w:noProof/>
             <w:webHidden/>
           </w:rPr>
-          <w:fldChar w:fldCharType="begin"/>
-        </w:r>
-        <w:r>
-          <w:rPr>
-            <w:noProof/>
-            <w:webHidden/>
-          </w:rPr>
-          <w:instrText xml:space="preserve"> PAGEREF _Toc520058118 \h </w:instrText>
-        </w:r>
-        <w:r>
-          <w:rPr>
-            <w:noProof/>
-            <w:webHidden/>
-          </w:rPr>
-        </w:r>
-        <w:r>
-          <w:rPr>
-            <w:noProof/>
-            <w:webHidden/>
-          </w:rPr>
-          <w:fldChar w:fldCharType="separate"/>
-        </w:r>
-        <w:r>
-          <w:rPr>
-            <w:noProof/>
-            <w:webHidden/>
-          </w:rPr>
-          <w:t>8</w:t>
-        </w:r>
-        <w:r>
-          <w:rPr>
-            <w:noProof/>
-            <w:webHidden/>
-          </w:rPr>
-          <w:fldChar w:fldCharType="end"/>
+          <w:t>10</w:t>
         </w:r>
       </w:hyperlink>
     </w:p>
@@ -4056,41 +3123,7 @@
             <w:noProof/>
             <w:webHidden/>
           </w:rPr>
-          <w:fldChar w:fldCharType="begin"/>
-        </w:r>
-        <w:r>
-          <w:rPr>
-            <w:noProof/>
-            <w:webHidden/>
-          </w:rPr>
-          <w:instrText xml:space="preserve"> PAGEREF _Toc520058119 \h </w:instrText>
-        </w:r>
-        <w:r>
-          <w:rPr>
-            <w:noProof/>
-            <w:webHidden/>
-          </w:rPr>
-        </w:r>
-        <w:r>
-          <w:rPr>
-            <w:noProof/>
-            <w:webHidden/>
-          </w:rPr>
-          <w:fldChar w:fldCharType="separate"/>
-        </w:r>
-        <w:r>
-          <w:rPr>
-            <w:noProof/>
-            <w:webHidden/>
-          </w:rPr>
-          <w:t>8</w:t>
-        </w:r>
-        <w:r>
-          <w:rPr>
-            <w:noProof/>
-            <w:webHidden/>
-          </w:rPr>
-          <w:fldChar w:fldCharType="end"/>
+          <w:t>11</w:t>
         </w:r>
       </w:hyperlink>
     </w:p>
@@ -4144,41 +3177,7 @@
             <w:noProof/>
             <w:webHidden/>
           </w:rPr>
-          <w:fldChar w:fldCharType="begin"/>
-        </w:r>
-        <w:r>
-          <w:rPr>
-            <w:noProof/>
-            <w:webHidden/>
-          </w:rPr>
-          <w:instrText xml:space="preserve"> PAGEREF _Toc520058120 \h </w:instrText>
-        </w:r>
-        <w:r>
-          <w:rPr>
-            <w:noProof/>
-            <w:webHidden/>
-          </w:rPr>
-        </w:r>
-        <w:r>
-          <w:rPr>
-            <w:noProof/>
-            <w:webHidden/>
-          </w:rPr>
-          <w:fldChar w:fldCharType="separate"/>
-        </w:r>
-        <w:r>
-          <w:rPr>
-            <w:noProof/>
-            <w:webHidden/>
-          </w:rPr>
-          <w:t>8</w:t>
-        </w:r>
-        <w:r>
-          <w:rPr>
-            <w:noProof/>
-            <w:webHidden/>
-          </w:rPr>
-          <w:fldChar w:fldCharType="end"/>
+          <w:t>11</w:t>
         </w:r>
       </w:hyperlink>
     </w:p>
@@ -4218,7 +3217,14 @@
             <w:rStyle w:val="Hyperlink"/>
             <w:noProof/>
           </w:rPr>
-          <w:t>System Recovery</w:t>
+          <w:t>System Recover</w:t>
+        </w:r>
+        <w:r>
+          <w:rPr>
+            <w:rStyle w:val="Hyperlink"/>
+            <w:noProof/>
+          </w:rPr>
+          <w:t>y</w:t>
         </w:r>
         <w:r>
           <w:rPr>
@@ -4232,41 +3238,7 @@
             <w:noProof/>
             <w:webHidden/>
           </w:rPr>
-          <w:fldChar w:fldCharType="begin"/>
-        </w:r>
-        <w:r>
-          <w:rPr>
-            <w:noProof/>
-            <w:webHidden/>
-          </w:rPr>
-          <w:instrText xml:space="preserve"> PAGEREF _Toc520058121 \h </w:instrText>
-        </w:r>
-        <w:r>
-          <w:rPr>
-            <w:noProof/>
-            <w:webHidden/>
-          </w:rPr>
-        </w:r>
-        <w:r>
-          <w:rPr>
-            <w:noProof/>
-            <w:webHidden/>
-          </w:rPr>
-          <w:fldChar w:fldCharType="separate"/>
-        </w:r>
-        <w:r>
-          <w:rPr>
-            <w:noProof/>
-            <w:webHidden/>
-          </w:rPr>
-          <w:t>8</w:t>
-        </w:r>
-        <w:r>
-          <w:rPr>
-            <w:noProof/>
-            <w:webHidden/>
-          </w:rPr>
-          <w:fldChar w:fldCharType="end"/>
+          <w:t>11</w:t>
         </w:r>
       </w:hyperlink>
     </w:p>
@@ -4320,41 +3292,7 @@
             <w:noProof/>
             <w:webHidden/>
           </w:rPr>
-          <w:fldChar w:fldCharType="begin"/>
-        </w:r>
-        <w:r>
-          <w:rPr>
-            <w:noProof/>
-            <w:webHidden/>
-          </w:rPr>
-          <w:instrText xml:space="preserve"> PAGEREF _Toc520058122 \h </w:instrText>
-        </w:r>
-        <w:r>
-          <w:rPr>
-            <w:noProof/>
-            <w:webHidden/>
-          </w:rPr>
-        </w:r>
-        <w:r>
-          <w:rPr>
-            <w:noProof/>
-            <w:webHidden/>
-          </w:rPr>
-          <w:fldChar w:fldCharType="separate"/>
-        </w:r>
-        <w:r>
-          <w:rPr>
-            <w:noProof/>
-            <w:webHidden/>
-          </w:rPr>
-          <w:t>8</w:t>
-        </w:r>
-        <w:r>
-          <w:rPr>
-            <w:noProof/>
-            <w:webHidden/>
-          </w:rPr>
-          <w:fldChar w:fldCharType="end"/>
+          <w:t>11</w:t>
         </w:r>
       </w:hyperlink>
     </w:p>
@@ -4408,41 +3346,7 @@
             <w:noProof/>
             <w:webHidden/>
           </w:rPr>
-          <w:fldChar w:fldCharType="begin"/>
-        </w:r>
-        <w:r>
-          <w:rPr>
-            <w:noProof/>
-            <w:webHidden/>
-          </w:rPr>
-          <w:instrText xml:space="preserve"> PAGEREF _Toc520058123 \h </w:instrText>
-        </w:r>
-        <w:r>
-          <w:rPr>
-            <w:noProof/>
-            <w:webHidden/>
-          </w:rPr>
-        </w:r>
-        <w:r>
-          <w:rPr>
-            <w:noProof/>
-            <w:webHidden/>
-          </w:rPr>
-          <w:fldChar w:fldCharType="separate"/>
-        </w:r>
-        <w:r>
-          <w:rPr>
-            <w:noProof/>
-            <w:webHidden/>
-          </w:rPr>
-          <w:t>9</w:t>
-        </w:r>
-        <w:r>
-          <w:rPr>
-            <w:noProof/>
-            <w:webHidden/>
-          </w:rPr>
-          <w:fldChar w:fldCharType="end"/>
+          <w:t>12</w:t>
         </w:r>
       </w:hyperlink>
     </w:p>
@@ -4496,41 +3400,7 @@
             <w:noProof/>
             <w:webHidden/>
           </w:rPr>
-          <w:fldChar w:fldCharType="begin"/>
-        </w:r>
-        <w:r>
-          <w:rPr>
-            <w:noProof/>
-            <w:webHidden/>
-          </w:rPr>
-          <w:instrText xml:space="preserve"> PAGEREF _Toc520058124 \h </w:instrText>
-        </w:r>
-        <w:r>
-          <w:rPr>
-            <w:noProof/>
-            <w:webHidden/>
-          </w:rPr>
-        </w:r>
-        <w:r>
-          <w:rPr>
-            <w:noProof/>
-            <w:webHidden/>
-          </w:rPr>
-          <w:fldChar w:fldCharType="separate"/>
-        </w:r>
-        <w:r>
-          <w:rPr>
-            <w:noProof/>
-            <w:webHidden/>
-          </w:rPr>
-          <w:t>9</w:t>
-        </w:r>
-        <w:r>
-          <w:rPr>
-            <w:noProof/>
-            <w:webHidden/>
-          </w:rPr>
-          <w:fldChar w:fldCharType="end"/>
+          <w:t>12</w:t>
         </w:r>
       </w:hyperlink>
     </w:p>
@@ -4584,41 +3454,7 @@
             <w:noProof/>
             <w:webHidden/>
           </w:rPr>
-          <w:fldChar w:fldCharType="begin"/>
-        </w:r>
-        <w:r>
-          <w:rPr>
-            <w:noProof/>
-            <w:webHidden/>
-          </w:rPr>
-          <w:instrText xml:space="preserve"> PAGEREF _Toc520058125 \h </w:instrText>
-        </w:r>
-        <w:r>
-          <w:rPr>
-            <w:noProof/>
-            <w:webHidden/>
-          </w:rPr>
-        </w:r>
-        <w:r>
-          <w:rPr>
-            <w:noProof/>
-            <w:webHidden/>
-          </w:rPr>
-          <w:fldChar w:fldCharType="separate"/>
-        </w:r>
-        <w:r>
-          <w:rPr>
-            <w:noProof/>
-            <w:webHidden/>
-          </w:rPr>
-          <w:t>10</w:t>
-        </w:r>
-        <w:r>
-          <w:rPr>
-            <w:noProof/>
-            <w:webHidden/>
-          </w:rPr>
-          <w:fldChar w:fldCharType="end"/>
+          <w:t>12</w:t>
         </w:r>
       </w:hyperlink>
     </w:p>
@@ -4640,7 +3476,21 @@
             <w:rStyle w:val="Hyperlink"/>
             <w:noProof/>
           </w:rPr>
-          <w:t>4. Operations and Maintenance Responsibilities</w:t>
+          <w:t>4. Oper</w:t>
+        </w:r>
+        <w:r>
+          <w:rPr>
+            <w:rStyle w:val="Hyperlink"/>
+            <w:noProof/>
+          </w:rPr>
+          <w:t>a</w:t>
+        </w:r>
+        <w:r>
+          <w:rPr>
+            <w:rStyle w:val="Hyperlink"/>
+            <w:noProof/>
+          </w:rPr>
+          <w:t>tions and Maintenance Responsibilities</w:t>
         </w:r>
         <w:r>
           <w:rPr>
@@ -4681,7 +3531,14 @@
             <w:noProof/>
             <w:webHidden/>
           </w:rPr>
-          <w:t>10</w:t>
+          <w:t>1</w:t>
+        </w:r>
+        <w:r>
+          <w:rPr>
+            <w:noProof/>
+            <w:webHidden/>
+          </w:rPr>
+          <w:t>2</w:t>
         </w:r>
         <w:r>
           <w:rPr>
@@ -4769,7 +3626,14 @@
             <w:noProof/>
             <w:webHidden/>
           </w:rPr>
-          <w:t>12</w:t>
+          <w:t>1</w:t>
+        </w:r>
+        <w:r>
+          <w:rPr>
+            <w:noProof/>
+            <w:webHidden/>
+          </w:rPr>
+          <w:t>4</w:t>
         </w:r>
         <w:r>
           <w:rPr>
@@ -4799,13 +3663,13 @@
       <w:pPr>
         <w:pStyle w:val="Heading1"/>
       </w:pPr>
-      <w:bookmarkStart w:id="4" w:name="_Toc520058078"/>
+      <w:bookmarkStart w:id="5" w:name="_Toc520058078"/>
       <w:bookmarkEnd w:id="0"/>
       <w:r>
         <w:lastRenderedPageBreak/>
         <w:t>Introduction</w:t>
       </w:r>
-      <w:bookmarkEnd w:id="4"/>
+      <w:bookmarkEnd w:id="5"/>
     </w:p>
     <w:p>
       <w:pPr>
@@ -5040,11 +3904,11 @@
       <w:pPr>
         <w:pStyle w:val="Heading1"/>
       </w:pPr>
-      <w:bookmarkStart w:id="5" w:name="_Toc520058079"/>
+      <w:bookmarkStart w:id="6" w:name="_Toc520058079"/>
       <w:r>
         <w:t>Routine Operations</w:t>
       </w:r>
-      <w:bookmarkEnd w:id="5"/>
+      <w:bookmarkEnd w:id="6"/>
     </w:p>
     <w:p>
       <w:pPr>
@@ -5073,21 +3937,21 @@
       <w:pPr>
         <w:pStyle w:val="Heading2"/>
       </w:pPr>
-      <w:bookmarkStart w:id="6" w:name="_Toc520058080"/>
+      <w:bookmarkStart w:id="7" w:name="_Toc520058080"/>
       <w:r>
         <w:t>Administrative Procedures</w:t>
       </w:r>
-      <w:bookmarkEnd w:id="6"/>
+      <w:bookmarkEnd w:id="7"/>
     </w:p>
     <w:p>
       <w:pPr>
         <w:pStyle w:val="Heading3"/>
       </w:pPr>
-      <w:bookmarkStart w:id="7" w:name="_Toc520058081"/>
+      <w:bookmarkStart w:id="8" w:name="_Toc520058081"/>
       <w:r>
         <w:t>System Start-up</w:t>
       </w:r>
-      <w:bookmarkEnd w:id="7"/>
+      <w:bookmarkEnd w:id="8"/>
     </w:p>
     <w:p>
       <w:pPr>
@@ -5151,13 +4015,93 @@
     </w:p>
     <w:p>
       <w:pPr>
+        <w:pStyle w:val="Heading4"/>
+      </w:pPr>
+      <w:bookmarkStart w:id="9" w:name="_Toc520058082"/>
+      <w:r>
+        <w:t>System Start-Up from Emergency Shut-Down</w:t>
+      </w:r>
+      <w:bookmarkEnd w:id="9"/>
+    </w:p>
+    <w:p>
+      <w:pPr>
+        <w:pStyle w:val="BodyText"/>
+        <w:rPr>
+          <w:szCs w:val="24"/>
+        </w:rPr>
+      </w:pPr>
+      <w:r>
+        <w:rPr>
+          <w:szCs w:val="24"/>
+        </w:rPr>
+        <w:t>The MCCF product is deployed in the MAG environment. Operational emergency management is provided by the MAG environment.</w:t>
+      </w:r>
+    </w:p>
+    <w:p>
+      <w:pPr>
+        <w:pStyle w:val="BodyText"/>
+      </w:pPr>
+    </w:p>
+    <w:p>
+      <w:pPr>
+        <w:pStyle w:val="BodyText"/>
+      </w:pPr>
+    </w:p>
+    <w:p>
+      <w:pPr>
+        <w:pStyle w:val="BodyText"/>
+      </w:pPr>
+    </w:p>
+    <w:p>
+      <w:pPr>
+        <w:pStyle w:val="BodyText"/>
+      </w:pPr>
+    </w:p>
+    <w:p>
+      <w:pPr>
+        <w:pStyle w:val="BodyText"/>
+      </w:pPr>
+    </w:p>
+    <w:p>
+      <w:pPr>
+        <w:pStyle w:val="BodyText"/>
+      </w:pPr>
+    </w:p>
+    <w:p>
+      <w:pPr>
+        <w:pStyle w:val="BodyText"/>
+      </w:pPr>
+    </w:p>
+    <w:p>
+      <w:pPr>
+        <w:pStyle w:val="BodyText"/>
+      </w:pPr>
+    </w:p>
+    <w:p>
+      <w:pPr>
+        <w:pStyle w:val="BodyText"/>
+      </w:pPr>
+    </w:p>
+    <w:p>
+      <w:pPr>
+        <w:pStyle w:val="BodyText"/>
+      </w:pPr>
+    </w:p>
+    <w:p>
+      <w:pPr>
         <w:pStyle w:val="Heading3"/>
-      </w:pPr>
-      <w:r>
-        <w:t>MCCF TAS Portal</w:t>
-      </w:r>
-      <w:r>
-        <w:t xml:space="preserve"> Start-up</w:t>
+        <w:rPr>
+          <w:sz w:val="24"/>
+          <w:szCs w:val="24"/>
+        </w:rPr>
+      </w:pPr>
+      <w:r>
+        <w:rPr>
+          <w:sz w:val="24"/>
+          <w:szCs w:val="24"/>
+        </w:rPr>
+        <w:lastRenderedPageBreak/>
+        <w:t>MCCF TAS Portal Start-up</w:t>
       </w:r>
     </w:p>
     <w:p>
@@ -5166,19 +4110,7 @@
         <w:spacing w:before="240"/>
       </w:pPr>
       <w:r>
-        <w:t>To start-up t</w:t>
-      </w:r>
-      <w:r>
-        <w:t xml:space="preserve">he </w:t>
-      </w:r>
-      <w:r>
-        <w:t xml:space="preserve">MCCF </w:t>
-      </w:r>
-      <w:r>
-        <w:t>TAS Portal</w:t>
-      </w:r>
-      <w:r>
-        <w:t xml:space="preserve"> </w:t>
+        <w:t xml:space="preserve">To start-up the MCCF TAS Portal </w:t>
       </w:r>
       <w:r>
         <w:t xml:space="preserve">application, run the </w:t>
@@ -5192,19 +4124,7 @@
         <w:t xml:space="preserve"> job in Jenkins to deploy the application to the specified PROD server</w:t>
       </w:r>
       <w:r>
-        <w:t xml:space="preserve"> by clicking </w:t>
-      </w:r>
-      <w:r>
-        <w:t>on the</w:t>
-      </w:r>
-      <w:r>
-        <w:t xml:space="preserve"> Name</w:t>
-      </w:r>
-      <w:r>
-        <w:t xml:space="preserve"> lin</w:t>
-      </w:r>
-      <w:r>
-        <w:t>k.</w:t>
+        <w:t xml:space="preserve"> by clicking on the Name link.</w:t>
       </w:r>
     </w:p>
     <w:p>
@@ -5218,10 +4138,10 @@
           <w:noProof/>
         </w:rPr>
         <w:drawing>
-          <wp:inline distT="0" distB="0" distL="0" distR="0" wp14:anchorId="6D80FCCE" wp14:editId="3DE58EFC">
+          <wp:inline distT="0" distB="0" distL="0" distR="0" wp14:anchorId="3B8901B3" wp14:editId="1212F437">
             <wp:extent cx="5047488" cy="2834640"/>
             <wp:effectExtent l="0" t="0" r="1270" b="3810"/>
-            <wp:docPr id="9" name="Picture 9"/>
+            <wp:docPr id="2" name="Picture 2"/>
             <wp:cNvGraphicFramePr>
               <a:graphicFrameLocks xmlns:a="http://schemas.openxmlformats.org/drawingml/2006/main" noChangeAspect="1"/>
             </wp:cNvGraphicFramePr>
@@ -5270,7 +4190,6 @@
         <w:spacing w:before="240"/>
       </w:pPr>
       <w:r>
-        <w:lastRenderedPageBreak/>
         <w:t xml:space="preserve">Next, you will be brought to the Pipeline </w:t>
       </w:r>
       <w:proofErr w:type="spellStart"/>
@@ -5287,42 +4206,15 @@
       </w:r>
       <w:proofErr w:type="spellEnd"/>
       <w:r>
-        <w:t xml:space="preserve"> </w:t>
-      </w:r>
-      <w:r>
-        <w:t>(e.g., mccf-tas_TAS.01.00.247_20180604_092635.tar.gz</w:t>
+        <w:t xml:space="preserve"> (e.g., mccf-tas_TAS.01.00.247_20180604_092635.tar.gz</w:t>
       </w:r>
       <w:proofErr w:type="gramStart"/>
       <w:r>
-        <w:t>)</w:t>
-      </w:r>
-      <w:r>
-        <w:t xml:space="preserve"> </w:t>
-      </w:r>
-      <w:r>
-        <w:t>,</w:t>
+        <w:t>) ,</w:t>
       </w:r>
       <w:proofErr w:type="gramEnd"/>
       <w:r>
-        <w:t xml:space="preserve"> which </w:t>
-      </w:r>
-      <w:r>
-        <w:t xml:space="preserve">represents the name of file for </w:t>
-      </w:r>
-      <w:r>
-        <w:t>a</w:t>
-      </w:r>
-      <w:r>
-        <w:t xml:space="preserve"> particular build</w:t>
-      </w:r>
-      <w:r>
-        <w:t>’s</w:t>
-      </w:r>
-      <w:r>
-        <w:t xml:space="preserve"> code</w:t>
-      </w:r>
-      <w:r>
-        <w:t xml:space="preserve"> (</w:t>
+        <w:t xml:space="preserve"> which represents the name of file for a particular build’s code (</w:t>
       </w:r>
       <w:proofErr w:type="spellStart"/>
       <w:r>
@@ -5330,19 +4222,7 @@
       </w:r>
       <w:proofErr w:type="spellEnd"/>
       <w:r>
-        <w:t xml:space="preserve"> Build 3, Build 5…)</w:t>
-      </w:r>
-      <w:r>
-        <w:t xml:space="preserve"> for the specific environment </w:t>
-      </w:r>
-      <w:r>
-        <w:t xml:space="preserve">(ENV field) </w:t>
-      </w:r>
-      <w:r>
-        <w:t>you want to deploy the code to</w:t>
-      </w:r>
-      <w:r>
-        <w:t>.</w:t>
+        <w:t xml:space="preserve"> Build 3, Build 5…) for the specific environment (ENV field) you want to deploy the code to.</w:t>
       </w:r>
     </w:p>
     <w:p>
@@ -5356,10 +4236,10 @@
           <w:noProof/>
         </w:rPr>
         <w:drawing>
-          <wp:inline distT="0" distB="0" distL="0" distR="0" wp14:anchorId="78A8E459" wp14:editId="538F5CBD">
+          <wp:inline distT="0" distB="0" distL="0" distR="0" wp14:anchorId="7C2FA0B1" wp14:editId="4A34A7C7">
             <wp:extent cx="5047488" cy="2834640"/>
             <wp:effectExtent l="0" t="0" r="1270" b="3810"/>
-            <wp:docPr id="10" name="Picture 10"/>
+            <wp:docPr id="5" name="Picture 5"/>
             <wp:cNvGraphicFramePr>
               <a:graphicFrameLocks xmlns:a="http://schemas.openxmlformats.org/drawingml/2006/main" noChangeAspect="1"/>
             </wp:cNvGraphicFramePr>
@@ -5414,10 +4294,8 @@
         <w:spacing w:before="240"/>
       </w:pPr>
       <w:r>
-        <w:t>Once</w:t>
-      </w:r>
-      <w:r>
-        <w:t xml:space="preserve"> all fields </w:t>
+        <w:lastRenderedPageBreak/>
+        <w:t xml:space="preserve">Once all fields </w:t>
       </w:r>
       <w:proofErr w:type="spellStart"/>
       <w:proofErr w:type="gramStart"/>
@@ -5427,13 +4305,7 @@
       <w:proofErr w:type="spellEnd"/>
       <w:proofErr w:type="gramEnd"/>
       <w:r>
-        <w:t xml:space="preserve"> appropriately populated, </w:t>
-      </w:r>
-      <w:r>
-        <w:t xml:space="preserve">the build process is start by clicking the Build button, click </w:t>
-      </w:r>
-      <w:r>
-        <w:t>on the orb at the top of the list on the left to</w:t>
+        <w:t xml:space="preserve"> appropriately populated, the build process is start by clicking the Build button, click on the orb at the top of the list on the left to</w:t>
       </w:r>
       <w:r>
         <w:t xml:space="preserve"> open the Console Output page that will list the status of the deployment process. Continue to monitor until you receive a successful termination of the task.</w:t>
@@ -5450,10 +4322,10 @@
           <w:noProof/>
         </w:rPr>
         <w:drawing>
-          <wp:inline distT="0" distB="0" distL="0" distR="0" wp14:anchorId="276830C2" wp14:editId="651AE350">
+          <wp:inline distT="0" distB="0" distL="0" distR="0" wp14:anchorId="61155256" wp14:editId="0A048D4E">
             <wp:extent cx="5047488" cy="2834640"/>
             <wp:effectExtent l="0" t="0" r="1270" b="3810"/>
-            <wp:docPr id="12" name="Picture 12"/>
+            <wp:docPr id="7" name="Picture 7"/>
             <wp:cNvGraphicFramePr>
               <a:graphicFrameLocks xmlns:a="http://schemas.openxmlformats.org/drawingml/2006/main" noChangeAspect="1"/>
             </wp:cNvGraphicFramePr>
@@ -5506,12 +4378,11 @@
         <w:rPr>
           <w:noProof/>
         </w:rPr>
-        <w:lastRenderedPageBreak/>
         <w:drawing>
-          <wp:inline distT="0" distB="0" distL="0" distR="0" wp14:anchorId="005EA04A" wp14:editId="37417464">
+          <wp:inline distT="0" distB="0" distL="0" distR="0" wp14:anchorId="6BAD9790" wp14:editId="7D9C7249">
             <wp:extent cx="5047488" cy="2834640"/>
             <wp:effectExtent l="0" t="0" r="1270" b="3810"/>
-            <wp:docPr id="4" name="Picture 4"/>
+            <wp:docPr id="13" name="Picture 13"/>
             <wp:cNvGraphicFramePr>
               <a:graphicFrameLocks xmlns:a="http://schemas.openxmlformats.org/drawingml/2006/main" noChangeAspect="1"/>
             </wp:cNvGraphicFramePr>
@@ -5543,8 +4414,6 @@
           </wp:inline>
         </w:drawing>
       </w:r>
-      <w:bookmarkStart w:id="8" w:name="_GoBack"/>
-      <w:bookmarkEnd w:id="8"/>
     </w:p>
     <w:p>
       <w:pPr>
@@ -5558,10 +4427,7 @@
         <w:t xml:space="preserve">If there is a problem with the webserver, the Apache webserver may need to be restarted which can be done by a System Administrator. </w:t>
       </w:r>
       <w:r>
-        <w:t xml:space="preserve">In this case, </w:t>
-      </w:r>
-      <w:r>
-        <w:t xml:space="preserve">a System </w:t>
+        <w:t xml:space="preserve">In this case, a System </w:t>
       </w:r>
       <w:proofErr w:type="spellStart"/>
       <w:r>
@@ -5569,31 +4435,7 @@
       </w:r>
       <w:proofErr w:type="spellEnd"/>
       <w:r>
-        <w:t xml:space="preserve"> would start the webserver </w:t>
-      </w:r>
-      <w:r>
-        <w:t xml:space="preserve">service/ daemon </w:t>
-      </w:r>
-      <w:r>
-        <w:t>using the following</w:t>
-      </w:r>
-      <w:r>
-        <w:t xml:space="preserve"> </w:t>
-      </w:r>
-      <w:r>
-        <w:t>command</w:t>
-      </w:r>
-      <w:r>
-        <w:t xml:space="preserve"> from a </w:t>
-      </w:r>
-      <w:r>
-        <w:t xml:space="preserve">LINUX </w:t>
-      </w:r>
-      <w:r>
-        <w:t>command prompt</w:t>
-      </w:r>
-      <w:r>
-        <w:t>:</w:t>
+        <w:t xml:space="preserve"> would start the webserver service/ daemon using the following command from a LINUX command prompt:</w:t>
       </w:r>
     </w:p>
     <w:p>
@@ -5663,6 +4505,7 @@
         <w:spacing w:before="240"/>
       </w:pPr>
       <w:r>
+        <w:lastRenderedPageBreak/>
         <w:t xml:space="preserve">Once you have successfully deployed the code to the webserver, </w:t>
       </w:r>
       <w:r>
@@ -5708,19 +4551,7 @@
         <w:spacing w:before="240"/>
       </w:pPr>
       <w:r>
-        <w:t xml:space="preserve">Here is a screenshot of the TAS Portal </w:t>
-      </w:r>
-      <w:r>
-        <w:t xml:space="preserve">homepage </w:t>
-      </w:r>
-      <w:r>
-        <w:t xml:space="preserve">once it has been successfully </w:t>
-      </w:r>
-      <w:r>
-        <w:t xml:space="preserve">started or </w:t>
-      </w:r>
-      <w:r>
-        <w:t>restarted:</w:t>
+        <w:t>Here is a screenshot of the TAS Portal homepage once it has been successfully started or restarted:</w:t>
       </w:r>
     </w:p>
     <w:p>
@@ -5730,11 +4561,14 @@
         <w:jc w:val="center"/>
       </w:pPr>
       <w:r>
+        <w:rPr>
+          <w:noProof/>
+        </w:rPr>
         <w:drawing>
-          <wp:inline distT="0" distB="0" distL="0" distR="0" wp14:anchorId="5EE10658" wp14:editId="2AAB2899">
+          <wp:inline distT="0" distB="0" distL="0" distR="0" wp14:anchorId="75D947D6" wp14:editId="2BA5DD8C">
             <wp:extent cx="4069080" cy="2286000"/>
             <wp:effectExtent l="0" t="0" r="7620" b="0"/>
-            <wp:docPr id="3" name="Picture 3"/>
+            <wp:docPr id="15" name="Picture 15"/>
             <wp:cNvGraphicFramePr>
               <a:graphicFrameLocks xmlns:a="http://schemas.openxmlformats.org/drawingml/2006/main" noChangeAspect="1"/>
             </wp:cNvGraphicFramePr>
@@ -5769,25 +4603,8 @@
     </w:p>
     <w:p>
       <w:pPr>
-        <w:pStyle w:val="Heading4"/>
-      </w:pPr>
-      <w:bookmarkStart w:id="9" w:name="_Toc520058082"/>
-      <w:r>
-        <w:lastRenderedPageBreak/>
-        <w:t>System Start-Up from Emergency Shut-Down</w:t>
-      </w:r>
-      <w:bookmarkEnd w:id="9"/>
-    </w:p>
-    <w:p>
-      <w:pPr>
         <w:pStyle w:val="BodyText"/>
       </w:pPr>
-      <w:r>
-        <w:rPr>
-          <w:szCs w:val="24"/>
-        </w:rPr>
-        <w:t>The MCCF product is deployed in the MAG environment. Operational emergency management is provided by the MAG environment.</w:t>
-      </w:r>
     </w:p>
     <w:p>
       <w:pPr>
@@ -6010,10 +4827,18 @@
         <w:t xml:space="preserve"> </w:t>
       </w:r>
       <w:r>
-        <w:t>though stored under the /var/lib/</w:t>
+        <w:t>though stored under the /</w:t>
       </w:r>
       <w:proofErr w:type="spellStart"/>
       <w:r>
+        <w:t>var</w:t>
+      </w:r>
+      <w:proofErr w:type="spellEnd"/>
+      <w:r>
+        <w:t>/lib/</w:t>
+      </w:r>
+      <w:proofErr w:type="spellStart"/>
+      <w:r>
         <w:t>jenkins</w:t>
       </w:r>
       <w:proofErr w:type="spellEnd"/>
@@ -6036,6 +4861,7 @@
       </w:pPr>
       <w:bookmarkStart w:id="13" w:name="_Toc520058086"/>
       <w:r>
+        <w:lastRenderedPageBreak/>
         <w:t>Back-Up Procedures</w:t>
       </w:r>
       <w:bookmarkEnd w:id="13"/>
@@ -6077,7 +4903,6 @@
         <w:rPr>
           <w:noProof/>
         </w:rPr>
-        <w:lastRenderedPageBreak/>
         <w:drawing>
           <wp:inline distT="0" distB="0" distL="0" distR="0" wp14:anchorId="623BA4CC" wp14:editId="6239F71A">
             <wp:extent cx="4940878" cy="2415540"/>
@@ -6135,14 +4960,36 @@
       <w:r>
         <w:t xml:space="preserve">Figure </w:t>
       </w:r>
-      <w:fldSimple w:instr=" SEQ Figure \* ARABIC ">
-        <w:r>
-          <w:rPr>
-            <w:noProof/>
-          </w:rPr>
-          <w:t>1</w:t>
-        </w:r>
-      </w:fldSimple>
+      <w:r>
+        <w:rPr>
+          <w:noProof/>
+        </w:rPr>
+        <w:fldChar w:fldCharType="begin"/>
+      </w:r>
+      <w:r>
+        <w:rPr>
+          <w:noProof/>
+        </w:rPr>
+        <w:instrText xml:space="preserve"> SEQ Figure \* ARABIC </w:instrText>
+      </w:r>
+      <w:r>
+        <w:rPr>
+          <w:noProof/>
+        </w:rPr>
+        <w:fldChar w:fldCharType="separate"/>
+      </w:r>
+      <w:r>
+        <w:rPr>
+          <w:noProof/>
+        </w:rPr>
+        <w:t>1</w:t>
+      </w:r>
+      <w:r>
+        <w:rPr>
+          <w:noProof/>
+        </w:rPr>
+        <w:fldChar w:fldCharType="end"/>
+      </w:r>
       <w:r>
         <w:t xml:space="preserve"> - Backup Procedures</w:t>
       </w:r>
@@ -6386,6 +5233,7 @@
       </w:pPr>
       <w:bookmarkStart w:id="15" w:name="_Toc520058088"/>
       <w:r>
+        <w:lastRenderedPageBreak/>
         <w:t>Back-Up Testing</w:t>
       </w:r>
       <w:bookmarkEnd w:id="15"/>
@@ -6419,7 +5267,6 @@
       </w:pPr>
       <w:bookmarkStart w:id="17" w:name="_Toc520058090"/>
       <w:r>
-        <w:lastRenderedPageBreak/>
         <w:t>Security / Identity Management</w:t>
       </w:r>
       <w:bookmarkEnd w:id="17"/>
@@ -6759,19 +5606,11 @@
     </w:p>
     <w:p>
       <w:pPr>
-        <w:pStyle w:val="Heading2"/>
-        <w:numPr>
-          <w:ilvl w:val="0"/>
-          <w:numId w:val="0"/>
-        </w:numPr>
-      </w:pPr>
-    </w:p>
-    <w:p>
-      <w:pPr>
         <w:pStyle w:val="Heading3"/>
       </w:pPr>
       <w:bookmarkStart w:id="24" w:name="_Toc520058096"/>
       <w:r>
+        <w:lastRenderedPageBreak/>
         <w:t>Dataflow Diagram</w:t>
       </w:r>
       <w:bookmarkEnd w:id="24"/>
@@ -6838,14 +5677,36 @@
       <w:r>
         <w:t xml:space="preserve">Figure </w:t>
       </w:r>
-      <w:fldSimple w:instr=" SEQ Figure \* ARABIC ">
-        <w:r>
-          <w:rPr>
-            <w:noProof/>
-          </w:rPr>
-          <w:t>2</w:t>
-        </w:r>
-      </w:fldSimple>
+      <w:r>
+        <w:rPr>
+          <w:noProof/>
+        </w:rPr>
+        <w:fldChar w:fldCharType="begin"/>
+      </w:r>
+      <w:r>
+        <w:rPr>
+          <w:noProof/>
+        </w:rPr>
+        <w:instrText xml:space="preserve"> SEQ Figure \* ARABIC </w:instrText>
+      </w:r>
+      <w:r>
+        <w:rPr>
+          <w:noProof/>
+        </w:rPr>
+        <w:fldChar w:fldCharType="separate"/>
+      </w:r>
+      <w:r>
+        <w:rPr>
+          <w:noProof/>
+        </w:rPr>
+        <w:t>2</w:t>
+      </w:r>
+      <w:r>
+        <w:rPr>
+          <w:noProof/>
+        </w:rPr>
+        <w:fldChar w:fldCharType="end"/>
+      </w:r>
       <w:r>
         <w:t xml:space="preserve"> - Dataflow Diagram</w:t>
       </w:r>
@@ -6967,6 +5828,7 @@
       </w:pPr>
       <w:bookmarkStart w:id="27" w:name="_Toc520058099"/>
       <w:r>
+        <w:lastRenderedPageBreak/>
         <w:t>Critical Metrics</w:t>
       </w:r>
       <w:bookmarkEnd w:id="27"/>
@@ -7189,14 +6051,36 @@
       <w:r>
         <w:t xml:space="preserve">Figure </w:t>
       </w:r>
-      <w:fldSimple w:instr=" SEQ Figure \* ARABIC ">
-        <w:r>
-          <w:rPr>
-            <w:noProof/>
-          </w:rPr>
-          <w:t>3</w:t>
-        </w:r>
-      </w:fldSimple>
+      <w:r>
+        <w:rPr>
+          <w:noProof/>
+        </w:rPr>
+        <w:fldChar w:fldCharType="begin"/>
+      </w:r>
+      <w:r>
+        <w:rPr>
+          <w:noProof/>
+        </w:rPr>
+        <w:instrText xml:space="preserve"> SEQ Figure \* ARABIC </w:instrText>
+      </w:r>
+      <w:r>
+        <w:rPr>
+          <w:noProof/>
+        </w:rPr>
+        <w:fldChar w:fldCharType="separate"/>
+      </w:r>
+      <w:r>
+        <w:rPr>
+          <w:noProof/>
+        </w:rPr>
+        <w:t>3</w:t>
+      </w:r>
+      <w:r>
+        <w:rPr>
+          <w:noProof/>
+        </w:rPr>
+        <w:fldChar w:fldCharType="end"/>
+      </w:r>
       <w:r>
         <w:t xml:space="preserve"> - </w:t>
       </w:r>
@@ -7259,52 +6143,52 @@
         <w:rPr>
           <w:szCs w:val="24"/>
         </w:rPr>
+        <w:t>The MCCF API runs in a Docker cluster, which send</w:t>
+      </w:r>
+      <w:r>
+        <w:rPr>
+          <w:szCs w:val="24"/>
+        </w:rPr>
+        <w:t>s</w:t>
+      </w:r>
+      <w:r>
+        <w:rPr>
+          <w:szCs w:val="24"/>
+        </w:rPr>
+        <w:t xml:space="preserve"> errors and exceptions to the syslog area (/var/log</w:t>
+      </w:r>
+      <w:r>
+        <w:rPr>
+          <w:szCs w:val="24"/>
+        </w:rPr>
+        <w:t>/</w:t>
+      </w:r>
+      <w:r>
+        <w:rPr>
+          <w:szCs w:val="24"/>
+        </w:rPr>
+        <w:t xml:space="preserve">…) </w:t>
+      </w:r>
+      <w:r>
+        <w:rPr>
+          <w:szCs w:val="24"/>
+        </w:rPr>
+        <w:t>directory</w:t>
+      </w:r>
+      <w:r>
+        <w:rPr>
+          <w:szCs w:val="24"/>
+        </w:rPr>
+        <w:t xml:space="preserve"> of the system.</w:t>
+      </w:r>
+    </w:p>
+    <w:p>
+      <w:pPr>
+        <w:pStyle w:val="Heading2"/>
+      </w:pPr>
+      <w:bookmarkStart w:id="33" w:name="_Toc520058105"/>
+      <w:r>
         <w:lastRenderedPageBreak/>
-        <w:t>The MCCF API runs in a Docker cluster, which send</w:t>
-      </w:r>
-      <w:r>
-        <w:rPr>
-          <w:szCs w:val="24"/>
-        </w:rPr>
-        <w:t>s</w:t>
-      </w:r>
-      <w:r>
-        <w:rPr>
-          <w:szCs w:val="24"/>
-        </w:rPr>
-        <w:t xml:space="preserve"> errors and exceptions to the syslog area (/var/log</w:t>
-      </w:r>
-      <w:r>
-        <w:rPr>
-          <w:szCs w:val="24"/>
-        </w:rPr>
-        <w:t>/</w:t>
-      </w:r>
-      <w:r>
-        <w:rPr>
-          <w:szCs w:val="24"/>
-        </w:rPr>
-        <w:t xml:space="preserve">…) </w:t>
-      </w:r>
-      <w:r>
-        <w:rPr>
-          <w:szCs w:val="24"/>
-        </w:rPr>
-        <w:t>directory</w:t>
-      </w:r>
-      <w:r>
-        <w:rPr>
-          <w:szCs w:val="24"/>
-        </w:rPr>
-        <w:t xml:space="preserve"> of the system.</w:t>
-      </w:r>
-    </w:p>
-    <w:p>
-      <w:pPr>
-        <w:pStyle w:val="Heading2"/>
-      </w:pPr>
-      <w:bookmarkStart w:id="33" w:name="_Toc520058105"/>
-      <w:r>
         <w:t>Routine Errors</w:t>
       </w:r>
       <w:bookmarkEnd w:id="33"/>
@@ -7729,14 +6613,36 @@
       <w:r>
         <w:t xml:space="preserve">Figure </w:t>
       </w:r>
-      <w:fldSimple w:instr=" SEQ Figure \* ARABIC ">
-        <w:r>
-          <w:rPr>
-            <w:noProof/>
-          </w:rPr>
-          <w:t>4</w:t>
-        </w:r>
-      </w:fldSimple>
+      <w:r>
+        <w:rPr>
+          <w:noProof/>
+        </w:rPr>
+        <w:fldChar w:fldCharType="begin"/>
+      </w:r>
+      <w:r>
+        <w:rPr>
+          <w:noProof/>
+        </w:rPr>
+        <w:instrText xml:space="preserve"> SEQ Figure \* ARABIC </w:instrText>
+      </w:r>
+      <w:r>
+        <w:rPr>
+          <w:noProof/>
+        </w:rPr>
+        <w:fldChar w:fldCharType="separate"/>
+      </w:r>
+      <w:r>
+        <w:rPr>
+          <w:noProof/>
+        </w:rPr>
+        <w:t>4</w:t>
+      </w:r>
+      <w:r>
+        <w:rPr>
+          <w:noProof/>
+        </w:rPr>
+        <w:fldChar w:fldCharType="end"/>
+      </w:r>
       <w:r>
         <w:t xml:space="preserve"> - </w:t>
       </w:r>
@@ -7920,9 +6826,9 @@
           <w:noProof/>
         </w:rPr>
         <w:drawing>
-          <wp:inline distT="0" distB="0" distL="0" distR="0" wp14:anchorId="3ECFF934" wp14:editId="4329728A">
-            <wp:extent cx="6629400" cy="2393730"/>
-            <wp:effectExtent l="0" t="0" r="0" b="6985"/>
+          <wp:inline distT="0" distB="0" distL="0" distR="0" wp14:anchorId="3ECFF934" wp14:editId="067E072D">
+            <wp:extent cx="5686425" cy="2053242"/>
+            <wp:effectExtent l="0" t="0" r="0" b="4445"/>
             <wp:docPr id="11" name="Picture 11" descr="Restart a VM in the Azure portal"/>
             <wp:cNvGraphicFramePr>
               <a:graphicFrameLocks xmlns:a="http://schemas.openxmlformats.org/drawingml/2006/main" noChangeAspect="1"/>
@@ -7952,7 +6858,7 @@
                   <pic:spPr bwMode="auto">
                     <a:xfrm>
                       <a:off x="0" y="0"/>
-                      <a:ext cx="6643746" cy="2398910"/>
+                      <a:ext cx="5722480" cy="2066261"/>
                     </a:xfrm>
                     <a:prstGeom prst="rect">
                       <a:avLst/>
@@ -7979,14 +6885,36 @@
       <w:r>
         <w:t xml:space="preserve">Figure </w:t>
       </w:r>
-      <w:fldSimple w:instr=" SEQ Figure \* ARABIC ">
-        <w:r>
-          <w:rPr>
-            <w:noProof/>
-          </w:rPr>
-          <w:t>5</w:t>
-        </w:r>
-      </w:fldSimple>
+      <w:r>
+        <w:rPr>
+          <w:noProof/>
+        </w:rPr>
+        <w:fldChar w:fldCharType="begin"/>
+      </w:r>
+      <w:r>
+        <w:rPr>
+          <w:noProof/>
+        </w:rPr>
+        <w:instrText xml:space="preserve"> SEQ Figure \* ARABIC </w:instrText>
+      </w:r>
+      <w:r>
+        <w:rPr>
+          <w:noProof/>
+        </w:rPr>
+        <w:fldChar w:fldCharType="separate"/>
+      </w:r>
+      <w:r>
+        <w:rPr>
+          <w:noProof/>
+        </w:rPr>
+        <w:t>5</w:t>
+      </w:r>
+      <w:r>
+        <w:rPr>
+          <w:noProof/>
+        </w:rPr>
+        <w:fldChar w:fldCharType="end"/>
+      </w:r>
       <w:r>
         <w:t xml:space="preserve"> - Azure Portal</w:t>
       </w:r>
@@ -8021,7 +6949,6 @@
         <w:t xml:space="preserve"> following </w:t>
       </w:r>
       <w:r>
-        <w:lastRenderedPageBreak/>
         <w:t xml:space="preserve">represents cases that are impactful to the availability of VMs hosted in </w:t>
       </w:r>
       <w:proofErr w:type="spellStart"/>
@@ -8057,6 +6984,7 @@
         </w:numPr>
       </w:pPr>
       <w:r>
+        <w:lastRenderedPageBreak/>
         <w:t>Notification sent at least 30 days before the impact.</w:t>
       </w:r>
     </w:p>
@@ -8693,17 +7621,8 @@
                 <w:iCs/>
                 <w:sz w:val="20"/>
               </w:rPr>
-              <w:t xml:space="preserve">Toby Rudik or Jim </w:t>
+              <w:t>Toby Rudik or Jim Plastow</w:t>
             </w:r>
-            <w:proofErr w:type="spellStart"/>
-            <w:r>
-              <w:rPr>
-                <w:iCs/>
-                <w:sz w:val="20"/>
-              </w:rPr>
-              <w:t>Plastow</w:t>
-            </w:r>
-            <w:proofErr w:type="spellEnd"/>
           </w:p>
         </w:tc>
       </w:tr>
@@ -8824,17 +7743,8 @@
                 <w:iCs/>
                 <w:sz w:val="20"/>
               </w:rPr>
-              <w:t xml:space="preserve">POC: Toby Rudik or Jim </w:t>
+              <w:t>POC: Toby Rudik or Jim Plastow</w:t>
             </w:r>
-            <w:proofErr w:type="spellStart"/>
-            <w:r>
-              <w:rPr>
-                <w:iCs/>
-                <w:sz w:val="20"/>
-              </w:rPr>
-              <w:t>Plastow</w:t>
-            </w:r>
-            <w:proofErr w:type="spellEnd"/>
           </w:p>
         </w:tc>
       </w:tr>
@@ -9000,23 +7910,7 @@
                 <w:iCs/>
                 <w:sz w:val="20"/>
               </w:rPr>
-              <w:t xml:space="preserve">POC: Toby Rudik or Jim </w:t>
-            </w:r>
-            <w:proofErr w:type="spellStart"/>
-            <w:r>
-              <w:rPr>
-                <w:iCs/>
-                <w:sz w:val="20"/>
-              </w:rPr>
-              <w:t>Plastow</w:t>
-            </w:r>
-            <w:proofErr w:type="spellEnd"/>
-            <w:r>
-              <w:rPr>
-                <w:iCs/>
-                <w:sz w:val="20"/>
-              </w:rPr>
-              <w:t xml:space="preserve"> </w:t>
+              <w:t xml:space="preserve">POC: Toby Rudik or Jim Plastow </w:t>
             </w:r>
           </w:p>
           <w:p>
@@ -9234,7 +8128,7 @@
           <v:shape id="_x0000_i1026" type="#_x0000_t75" style="width:75.75pt;height:49.5pt" o:ole="">
             <v:imagedata r:id="rId29" o:title=""/>
           </v:shape>
-          <o:OLEObject Type="Embed" ProgID="Excel.Sheet.12" ShapeID="_x0000_i1026" DrawAspect="Icon" ObjectID="_1603265256" r:id="rId30"/>
+          <o:OLEObject Type="Embed" ProgID="Excel.Sheet.12" ShapeID="_x0000_i1026" DrawAspect="Icon" ObjectID="_1603876970" r:id="rId30"/>
         </w:object>
       </w:r>
     </w:p>
@@ -9310,7 +8204,7 @@
       <w:bookmarkStart w:id="57" w:name="_Hlk519503553"/>
       <w:r>
         <w:pict w14:anchorId="403D9078">
-          <v:shape id="_x0000_i1070" type="#_x0000_t75" alt="Microsoft Office Signature Line..." style="width:192pt;height:96pt">
+          <v:shape id="_x0000_i1027" type="#_x0000_t75" alt="Microsoft Office Signature Line..." style="width:192pt;height:96pt">
             <v:imagedata r:id="rId31" o:title=""/>
             <o:lock v:ext="edit" ungrouping="t" rotation="t" cropping="t" verticies="t" text="t" grouping="t"/>
             <o:signatureline v:ext="edit" id="{C0065469-D996-4076-995D-F2EC3293D3F1}" provid="{00000000-0000-0000-0000-000000000000}" o:suggestedsigner="Katrina Tuisamatatele" o:suggestedsigner2="Health Portfolio Director" o:suggestedsigneremail="Katrina.Tuisamatatele@va.gov" issignatureline="t"/>
@@ -9324,7 +8218,7 @@
       </w:pPr>
       <w:r>
         <w:pict w14:anchorId="3C326D6C">
-          <v:shape id="_x0000_i1071" type="#_x0000_t75" alt="Microsoft Office Signature Line..." style="width:192pt;height:96pt">
+          <v:shape id="_x0000_i1028" type="#_x0000_t75" alt="Microsoft Office Signature Line..." style="width:192pt;height:96pt">
             <v:imagedata r:id="rId32" o:title=""/>
             <o:lock v:ext="edit" ungrouping="t" rotation="t" cropping="t" verticies="t" text="t" grouping="t"/>
             <o:signatureline v:ext="edit" id="{20159DE3-1B54-4BAE-B150-695BBBC6D451}" provid="{00000000-0000-0000-0000-000000000000}" o:suggestedsigner="Frank Annecchini" o:suggestedsigner2="Product Owner" o:suggestedsigneremail="Frank.Annecchini@va.gov" issignatureline="t"/>
@@ -9338,7 +8232,7 @@
       </w:pPr>
       <w:r>
         <w:pict w14:anchorId="40587D6A">
-          <v:shape id="_x0000_i1072" type="#_x0000_t75" alt="Microsoft Office Signature Line..." style="width:192pt;height:96pt">
+          <v:shape id="_x0000_i1029" type="#_x0000_t75" alt="Microsoft Office Signature Line..." style="width:192pt;height:96pt">
             <v:imagedata r:id="rId33" o:title=""/>
             <o:lock v:ext="edit" ungrouping="t" rotation="t" cropping="t" verticies="t" text="t" grouping="t"/>
             <o:signatureline v:ext="edit" id="{E5C00830-8E4F-4AD1-B8ED-EA68D069B097}" provid="{00000000-0000-0000-0000-000000000000}" o:suggestedsigner="Toby Rudik" o:suggestedsigner2="Receiving Organization POC " o:suggestedsigneremail="toby.rudik@va.gov" issignatureline="t"/>
@@ -9352,13 +8246,18 @@
       </w:pPr>
       <w:r>
         <w:pict w14:anchorId="2C304D42">
-          <v:shape id="_x0000_i1073" type="#_x0000_t75" alt="Microsoft Office Signature Line..." style="width:192pt;height:96pt">
+          <v:shape id="_x0000_i1030" type="#_x0000_t75" alt="Microsoft Office Signature Line..." style="width:192pt;height:96pt">
             <v:imagedata r:id="rId34" o:title=""/>
             <o:lock v:ext="edit" ungrouping="t" rotation="t" cropping="t" verticies="t" text="t" grouping="t"/>
             <o:signatureline v:ext="edit" id="{BC668EDA-1D78-4449-9B2D-E9611E3C9C4C}" provid="{00000000-0000-0000-0000-000000000000}" o:suggestedsigner="Toby Rudik" o:suggestedsigner2="Operations Support POC" o:suggestedsigneremail="toby.rudik@va.gov" issignatureline="t"/>
           </v:shape>
         </w:pict>
       </w:r>
+    </w:p>
+    <w:p>
+      <w:pPr>
+        <w:pStyle w:val="BodyText"/>
+      </w:pPr>
     </w:p>
     <w:p>
       <w:pPr>
@@ -9472,6 +8371,72 @@
             </w:pPr>
             <w:r>
               <w:t>Author</w:t>
+            </w:r>
+          </w:p>
+        </w:tc>
+      </w:tr>
+      <w:tr>
+        <w:trPr>
+          <w:cantSplit/>
+        </w:trPr>
+        <w:tc>
+          <w:tcPr>
+            <w:tcW w:w="940" w:type="pct"/>
+          </w:tcPr>
+          <w:p>
+            <w:pPr>
+              <w:pStyle w:val="TableText"/>
+            </w:pPr>
+            <w:r>
+              <w:t>November 2018</w:t>
+            </w:r>
+          </w:p>
+        </w:tc>
+        <w:tc>
+          <w:tcPr>
+            <w:tcW w:w="534" w:type="pct"/>
+          </w:tcPr>
+          <w:p>
+            <w:pPr>
+              <w:pStyle w:val="TableText"/>
+            </w:pPr>
+            <w:r>
+              <w:t>1.</w:t>
+            </w:r>
+            <w:r>
+              <w:t>7</w:t>
+            </w:r>
+          </w:p>
+        </w:tc>
+        <w:tc>
+          <w:tcPr>
+            <w:tcW w:w="2273" w:type="pct"/>
+          </w:tcPr>
+          <w:p>
+            <w:pPr>
+              <w:pStyle w:val="TableText"/>
+            </w:pPr>
+            <w:r>
+              <w:t>Added MCCF TAS Portal Start-up instructions to System Startup section.</w:t>
+            </w:r>
+          </w:p>
+        </w:tc>
+        <w:tc>
+          <w:tcPr>
+            <w:tcW w:w="1253" w:type="pct"/>
+          </w:tcPr>
+          <w:p>
+            <w:pPr>
+              <w:pStyle w:val="TableText"/>
+            </w:pPr>
+            <w:r>
+              <w:t xml:space="preserve">Halfaker </w:t>
+            </w:r>
+            <w:r>
+              <w:t>System Administration</w:t>
+            </w:r>
+            <w:r>
+              <w:t xml:space="preserve"> Team</w:t>
             </w:r>
           </w:p>
         </w:tc>
@@ -9965,7 +8930,7 @@
         <w:rStyle w:val="Emphasis"/>
         <w:i w:val="0"/>
       </w:rPr>
-      <w:t>July</w:t>
+      <w:t>November</w:t>
     </w:r>
     <w:r>
       <w:rPr>
@@ -10090,7 +9055,7 @@
         <v:path o:extrusionok="f" gradientshapeok="t" o:connecttype="rect"/>
         <o:lock v:ext="edit" aspectratio="t"/>
       </v:shapetype>
-      <v:shape id="_x0000_i1074" type="#_x0000_t75" style="width:68.25pt;height:41.25pt" o:bullet="t">
+      <v:shape id="_x0000_i1027" type="#_x0000_t75" style="width:68.25pt;height:41.25pt" o:bullet="t">
         <v:imagedata r:id="rId1" o:title="pointing-finger-white-small"/>
       </v:shape>
     </w:pict>
@@ -16043,20 +15008,20 @@
 </file>
 
 <file path=customXml/item1.xml><?xml version="1.0" encoding="utf-8"?>
+<p:properties xmlns:p="http://schemas.microsoft.com/office/2006/metadata/properties" xmlns:xsi="http://www.w3.org/2001/XMLSchema-instance" xmlns:pc="http://schemas.microsoft.com/office/infopath/2007/PartnerControls">
+  <documentManagement>
+    <Category xmlns="1840e409-e510-481b-abf2-0dc067a0b790">Operations and Maintenance</Category>
+  </documentManagement>
+</p:properties>
+</file>
+
+<file path=customXml/item2.xml><?xml version="1.0" encoding="utf-8"?>
 <?mso-contentType ?>
 <FormTemplates xmlns="http://schemas.microsoft.com/sharepoint/v3/contenttype/forms">
   <Display>DocumentLibraryForm</Display>
   <Edit>DocumentLibraryForm</Edit>
   <New>DocumentLibraryForm</New>
 </FormTemplates>
-</file>
-
-<file path=customXml/item2.xml><?xml version="1.0" encoding="utf-8"?>
-<p:properties xmlns:p="http://schemas.microsoft.com/office/2006/metadata/properties" xmlns:xsi="http://www.w3.org/2001/XMLSchema-instance" xmlns:pc="http://schemas.microsoft.com/office/infopath/2007/PartnerControls">
-  <documentManagement>
-    <Category xmlns="1840e409-e510-481b-abf2-0dc067a0b790">Operations and Maintenance</Category>
-  </documentManagement>
-</p:properties>
 </file>
 
 <file path=customXml/item3.xml><?xml version="1.0" encoding="utf-8"?>
@@ -16226,19 +15191,19 @@
 </file>
 
 <file path=customXml/itemProps1.xml><?xml version="1.0" encoding="utf-8"?>
-<ds:datastoreItem xmlns:ds="http://schemas.openxmlformats.org/officeDocument/2006/customXml" ds:itemID="{A8DF6E6E-B46E-42D0-8069-283E8AC46B78}">
+<ds:datastoreItem xmlns:ds="http://schemas.openxmlformats.org/officeDocument/2006/customXml" ds:itemID="{182018B8-4B17-461A-AFB6-0F28249982A9}">
   <ds:schemaRefs>
-    <ds:schemaRef ds:uri="http://schemas.microsoft.com/sharepoint/v3/contenttype/forms"/>
+    <ds:schemaRef ds:uri="http://schemas.microsoft.com/office/2006/metadata/properties"/>
+    <ds:schemaRef ds:uri="http://schemas.microsoft.com/office/infopath/2007/PartnerControls"/>
+    <ds:schemaRef ds:uri="1840e409-e510-481b-abf2-0dc067a0b790"/>
   </ds:schemaRefs>
 </ds:datastoreItem>
 </file>
 
 <file path=customXml/itemProps2.xml><?xml version="1.0" encoding="utf-8"?>
-<ds:datastoreItem xmlns:ds="http://schemas.openxmlformats.org/officeDocument/2006/customXml" ds:itemID="{182018B8-4B17-461A-AFB6-0F28249982A9}">
+<ds:datastoreItem xmlns:ds="http://schemas.openxmlformats.org/officeDocument/2006/customXml" ds:itemID="{A8DF6E6E-B46E-42D0-8069-283E8AC46B78}">
   <ds:schemaRefs>
-    <ds:schemaRef ds:uri="http://schemas.microsoft.com/office/2006/metadata/properties"/>
-    <ds:schemaRef ds:uri="http://schemas.microsoft.com/office/infopath/2007/PartnerControls"/>
-    <ds:schemaRef ds:uri="1840e409-e510-481b-abf2-0dc067a0b790"/>
+    <ds:schemaRef ds:uri="http://schemas.microsoft.com/sharepoint/v3/contenttype/forms"/>
   </ds:schemaRefs>
 </ds:datastoreItem>
 </file>
@@ -16262,7 +15227,7 @@
 </file>
 
 <file path=customXml/itemProps4.xml><?xml version="1.0" encoding="utf-8"?>
-<ds:datastoreItem xmlns:ds="http://schemas.openxmlformats.org/officeDocument/2006/customXml" ds:itemID="{1D9B0BDB-9851-4764-B8B6-314A8F192F27}">
+<ds:datastoreItem xmlns:ds="http://schemas.openxmlformats.org/officeDocument/2006/customXml" ds:itemID="{99BA964B-65DB-47AF-AE52-0EDACC3A8C0F}">
   <ds:schemaRefs>
     <ds:schemaRef ds:uri="http://schemas.openxmlformats.org/officeDocument/2006/bibliography"/>
   </ds:schemaRefs>

</xml_diff>